<commit_message>
Update Đặc tả UC Quản lý  đơn hàng.docx
</commit_message>
<xml_diff>
--- a/RequirementAnalysis/Đặc tả UC Quản lý  đơn hàng.docx
+++ b/RequirementAnalysis/Đặc tả UC Quản lý  đơn hàng.docx
@@ -92,7 +92,7 @@
                 <w:rFonts w:ascii="Arial" w:hAnsi="Arial" w:cs="Arial"/>
                 <w:lang w:val="en-US"/>
               </w:rPr>
-              <w:t xml:space="preserve">Tạo </w:t>
+              <w:t xml:space="preserve">Tìm kiếm </w:t>
             </w:r>
             <w:r>
               <w:rPr>
@@ -200,7 +200,7 @@
                 <w:rFonts w:ascii="Arial" w:hAnsi="Arial" w:cs="Arial"/>
                 <w:lang w:val="en-US"/>
               </w:rPr>
-              <w:t xml:space="preserve">Tạo </w:t>
+              <w:t xml:space="preserve">Tìm kiếm </w:t>
             </w:r>
             <w:r>
               <w:rPr>
@@ -260,7 +260,7 @@
                 <w:rFonts w:ascii="Arial" w:hAnsi="Arial" w:cs="Arial"/>
                 <w:lang w:val="en-US"/>
               </w:rPr>
-              <w:t xml:space="preserve">Nhân viên chọn chức năng tạo </w:t>
+              <w:t xml:space="preserve">Nhân viên chọn chức năng tìm kiếm </w:t>
             </w:r>
             <w:r>
               <w:rPr>
@@ -315,14 +315,7 @@
                 <w:rFonts w:ascii="Arial" w:hAnsi="Arial" w:cs="Arial"/>
                 <w:lang w:val="en-US"/>
               </w:rPr>
-              <w:t xml:space="preserve">Đã đăng nhập với vai trò </w:t>
-            </w:r>
-            <w:r>
-              <w:rPr>
-                <w:rFonts w:ascii="Arial" w:hAnsi="Arial" w:cs="Arial"/>
-                <w:lang w:val="en-US"/>
-              </w:rPr>
-              <w:t>nhân viên</w:t>
+              <w:t>Đã đăng nhập với vai trò nhân viên</w:t>
             </w:r>
           </w:p>
         </w:tc>
@@ -491,21 +484,7 @@
                       <w:rFonts w:ascii="Arial" w:hAnsi="Arial" w:cs="Arial"/>
                       <w:lang w:val="en-US"/>
                     </w:rPr>
-                    <w:t>N</w:t>
-                  </w:r>
-                  <w:r>
-                    <w:rPr>
-                      <w:rFonts w:ascii="Arial" w:hAnsi="Arial" w:cs="Arial"/>
-                      <w:lang w:val="en-US"/>
-                    </w:rPr>
-                    <w:t xml:space="preserve">hấn vào chức năng </w:t>
-                  </w:r>
-                  <w:r>
-                    <w:rPr>
-                      <w:rFonts w:ascii="Arial" w:hAnsi="Arial" w:cs="Arial"/>
-                      <w:lang w:val="en-US"/>
-                    </w:rPr>
-                    <w:t xml:space="preserve">tạo </w:t>
+                    <w:t xml:space="preserve">Nhấn vào chức năng tìm kiếm </w:t>
                   </w:r>
                   <w:r>
                     <w:rPr>
@@ -605,21 +584,28 @@
                       <w:rFonts w:ascii="Arial" w:hAnsi="Arial" w:cs="Arial"/>
                       <w:lang w:val="en-US"/>
                     </w:rPr>
-                    <w:t>iển</w:t>
-                  </w:r>
-                  <w:r>
-                    <w:rPr>
-                      <w:rFonts w:ascii="Arial" w:hAnsi="Arial" w:cs="Arial"/>
-                      <w:lang w:val="en-US"/>
-                    </w:rPr>
-                    <w:t xml:space="preserve"> thị </w:t>
-                  </w:r>
-                  <w:r>
-                    <w:rPr>
-                      <w:rFonts w:ascii="Arial" w:hAnsi="Arial" w:cs="Arial"/>
-                      <w:lang w:val="en-US"/>
-                    </w:rPr>
-                    <w:t xml:space="preserve">giao diện cho phép nhân viên nhập các trường thông tin trong </w:t>
+                    <w:t xml:space="preserve">iển </w:t>
+                  </w:r>
+                  <w:r>
+                    <w:rPr>
+                      <w:rFonts w:ascii="Arial" w:hAnsi="Arial" w:cs="Arial"/>
+                      <w:lang w:val="en-US"/>
+                    </w:rPr>
+                    <w:t xml:space="preserve">thị giao diện cho phép nhân viên tìm kiếm </w:t>
+                  </w:r>
+                  <w:r>
+                    <w:rPr>
+                      <w:rFonts w:ascii="Arial" w:hAnsi="Arial" w:cs="Arial"/>
+                      <w:lang w:val="en-US"/>
+                    </w:rPr>
+                    <w:t>đơn hàng</w:t>
+                  </w:r>
+                  <w:r>
+                    <w:rPr>
+                      <w:rFonts w:ascii="Arial" w:hAnsi="Arial" w:cs="Arial"/>
+                      <w:lang w:val="en-US"/>
+                    </w:rPr>
+                    <w:t xml:space="preserve"> theo các trường thông tin trong </w:t>
                   </w:r>
                   <w:r>
                     <w:rPr>
@@ -705,7 +691,7 @@
                       <w:rFonts w:ascii="Arial" w:hAnsi="Arial" w:cs="Arial"/>
                       <w:lang w:val="en-US"/>
                     </w:rPr>
-                    <w:t xml:space="preserve"> và nhấp nút xác nhận</w:t>
+                    <w:t xml:space="preserve"> và nhấp nút tìm kiếm</w:t>
                   </w:r>
                 </w:p>
               </w:tc>
@@ -770,138 +756,7 @@
                       <w:rFonts w:ascii="Arial" w:hAnsi="Arial" w:cs="Arial"/>
                       <w:lang w:val="en-US"/>
                     </w:rPr>
-                    <w:t>Hiển thị thông báo để nhân viên xác nhận trước khi đưa dữ liệu trên hệ thống</w:t>
-                  </w:r>
-                </w:p>
-              </w:tc>
-            </w:tr>
-            <w:tr>
-              <w:tc>
-                <w:tcPr>
-                  <w:tcW w:w="1971" w:type="dxa"/>
-                </w:tcPr>
-                <w:p>
-                  <w:pPr>
-                    <w:spacing w:before="120" w:after="200" w:line="360" w:lineRule="auto"/>
-                    <w:rPr>
-                      <w:rFonts w:ascii="Arial" w:hAnsi="Arial" w:cs="Arial"/>
-                      <w:lang w:val="en-US"/>
-                    </w:rPr>
-                  </w:pPr>
-                  <w:r>
-                    <w:rPr>
-                      <w:rFonts w:ascii="Arial" w:hAnsi="Arial" w:cs="Arial"/>
-                      <w:lang w:val="en-US"/>
-                    </w:rPr>
-                    <w:lastRenderedPageBreak/>
-                    <w:t>5</w:t>
-                  </w:r>
-                </w:p>
-              </w:tc>
-              <w:tc>
-                <w:tcPr>
-                  <w:tcW w:w="1972" w:type="dxa"/>
-                </w:tcPr>
-                <w:p>
-                  <w:pPr>
-                    <w:spacing w:before="120" w:after="200" w:line="360" w:lineRule="auto"/>
-                    <w:rPr>
-                      <w:rFonts w:ascii="Arial" w:hAnsi="Arial" w:cs="Arial"/>
-                      <w:lang w:val="en-US"/>
-                    </w:rPr>
-                  </w:pPr>
-                  <w:r>
-                    <w:rPr>
-                      <w:rFonts w:ascii="Arial" w:hAnsi="Arial" w:cs="Arial"/>
-                      <w:lang w:val="en-US"/>
-                    </w:rPr>
-                    <w:t>Nhân viên</w:t>
-                  </w:r>
-                </w:p>
-              </w:tc>
-              <w:tc>
-                <w:tcPr>
-                  <w:tcW w:w="1972" w:type="dxa"/>
-                </w:tcPr>
-                <w:p>
-                  <w:pPr>
-                    <w:spacing w:before="120" w:after="200" w:line="360" w:lineRule="auto"/>
-                    <w:rPr>
-                      <w:rFonts w:ascii="Arial" w:hAnsi="Arial" w:cs="Arial"/>
-                      <w:lang w:val="en-US"/>
-                    </w:rPr>
-                  </w:pPr>
-                  <w:r>
-                    <w:rPr>
-                      <w:rFonts w:ascii="Arial" w:hAnsi="Arial" w:cs="Arial"/>
-                      <w:lang w:val="en-US"/>
-                    </w:rPr>
-                    <w:t>Nhân viên nhấn nút đồng ý</w:t>
-                  </w:r>
-                </w:p>
-              </w:tc>
-            </w:tr>
-            <w:tr>
-              <w:tc>
-                <w:tcPr>
-                  <w:tcW w:w="1971" w:type="dxa"/>
-                </w:tcPr>
-                <w:p>
-                  <w:pPr>
-                    <w:spacing w:before="120" w:after="200" w:line="360" w:lineRule="auto"/>
-                    <w:rPr>
-                      <w:rFonts w:ascii="Arial" w:hAnsi="Arial" w:cs="Arial"/>
-                      <w:lang w:val="en-US"/>
-                    </w:rPr>
-                  </w:pPr>
-                  <w:r>
-                    <w:rPr>
-                      <w:rFonts w:ascii="Arial" w:hAnsi="Arial" w:cs="Arial"/>
-                      <w:lang w:val="en-US"/>
-                    </w:rPr>
-                    <w:t>6</w:t>
-                  </w:r>
-                </w:p>
-              </w:tc>
-              <w:tc>
-                <w:tcPr>
-                  <w:tcW w:w="1972" w:type="dxa"/>
-                </w:tcPr>
-                <w:p>
-                  <w:pPr>
-                    <w:spacing w:before="120" w:after="200" w:line="360" w:lineRule="auto"/>
-                    <w:rPr>
-                      <w:rFonts w:ascii="Arial" w:hAnsi="Arial" w:cs="Arial"/>
-                      <w:lang w:val="en-US"/>
-                    </w:rPr>
-                  </w:pPr>
-                  <w:r>
-                    <w:rPr>
-                      <w:rFonts w:ascii="Arial" w:hAnsi="Arial" w:cs="Arial"/>
-                      <w:lang w:val="en-US"/>
-                    </w:rPr>
-                    <w:t>Hệ thống</w:t>
-                  </w:r>
-                </w:p>
-              </w:tc>
-              <w:tc>
-                <w:tcPr>
-                  <w:tcW w:w="1972" w:type="dxa"/>
-                </w:tcPr>
-                <w:p>
-                  <w:pPr>
-                    <w:spacing w:before="120" w:after="200" w:line="360" w:lineRule="auto"/>
-                    <w:rPr>
-                      <w:rFonts w:ascii="Arial" w:hAnsi="Arial" w:cs="Arial"/>
-                      <w:lang w:val="en-US"/>
-                    </w:rPr>
-                  </w:pPr>
-                  <w:r>
-                    <w:rPr>
-                      <w:rFonts w:ascii="Arial" w:hAnsi="Arial" w:cs="Arial"/>
-                      <w:lang w:val="en-US"/>
-                    </w:rPr>
-                    <w:t xml:space="preserve">Hệ thống thông báo tạo </w:t>
+                    <w:t xml:space="preserve">Hiển thị danh sách các </w:t>
                   </w:r>
                   <w:r>
                     <w:rPr>
@@ -915,3064 +770,7 @@
                       <w:rFonts w:ascii="Arial" w:hAnsi="Arial" w:cs="Arial"/>
                       <w:lang w:val="en-US"/>
                     </w:rPr>
-                    <w:t xml:space="preserve"> thành công </w:t>
-                  </w:r>
-                  <w:r>
-                    <w:rPr>
-                      <w:rFonts w:ascii="Arial" w:hAnsi="Arial" w:cs="Arial"/>
-                      <w:lang w:val="en-US"/>
-                    </w:rPr>
-                    <w:t xml:space="preserve">và quay trở lại giao diện quản lý </w:t>
-                  </w:r>
-                  <w:r>
-                    <w:rPr>
-                      <w:rFonts w:ascii="Arial" w:hAnsi="Arial" w:cs="Arial"/>
-                      <w:lang w:val="en-US"/>
-                    </w:rPr>
-                    <w:t>đơn hàng</w:t>
-                  </w:r>
-                </w:p>
-              </w:tc>
-            </w:tr>
-          </w:tbl>
-          <w:p>
-            <w:pPr>
-              <w:spacing w:before="120" w:after="200" w:line="360" w:lineRule="auto"/>
-              <w:rPr>
-                <w:rFonts w:ascii="Arial" w:hAnsi="Arial" w:cs="Arial"/>
-              </w:rPr>
-            </w:pPr>
-          </w:p>
-        </w:tc>
-      </w:tr>
-      <w:tr>
-        <w:tc>
-          <w:tcPr>
-            <w:tcW w:w="2875" w:type="dxa"/>
-            <w:gridSpan w:val="2"/>
-          </w:tcPr>
-          <w:p>
-            <w:pPr>
-              <w:spacing w:before="120" w:after="200" w:line="360" w:lineRule="auto"/>
-              <w:rPr>
-                <w:rFonts w:ascii="Arial" w:hAnsi="Arial" w:cs="Arial"/>
-                <w:lang w:val="en-US"/>
-              </w:rPr>
-            </w:pPr>
-            <w:r>
-              <w:rPr>
-                <w:rFonts w:ascii="Arial" w:hAnsi="Arial" w:cs="Arial"/>
-                <w:lang w:val="en-US"/>
-              </w:rPr>
-              <w:lastRenderedPageBreak/>
-              <w:t>Luồng sự kiện thay thế</w:t>
-            </w:r>
-          </w:p>
-        </w:tc>
-        <w:tc>
-          <w:tcPr>
-            <w:tcW w:w="6141" w:type="dxa"/>
-            <w:gridSpan w:val="2"/>
-          </w:tcPr>
-          <w:tbl>
-            <w:tblPr>
-              <w:tblStyle w:val="TableGrid"/>
-              <w:tblW w:w="0" w:type="auto"/>
-              <w:tblLook w:val="04A0" w:firstRow="1" w:lastRow="0" w:firstColumn="1" w:lastColumn="0" w:noHBand="0" w:noVBand="1"/>
-            </w:tblPr>
-            <w:tblGrid>
-              <w:gridCol w:w="1971"/>
-              <w:gridCol w:w="1972"/>
-              <w:gridCol w:w="1972"/>
-            </w:tblGrid>
-            <w:tr>
-              <w:tc>
-                <w:tcPr>
-                  <w:tcW w:w="1971" w:type="dxa"/>
-                  <w:shd w:val="clear" w:color="auto" w:fill="DEEAF6" w:themeFill="accent5" w:themeFillTint="33"/>
-                </w:tcPr>
-                <w:p>
-                  <w:pPr>
-                    <w:spacing w:before="120" w:after="200" w:line="360" w:lineRule="auto"/>
-                    <w:rPr>
-                      <w:rFonts w:ascii="Arial" w:hAnsi="Arial" w:cs="Arial"/>
-                      <w:lang w:val="en-US"/>
-                    </w:rPr>
-                  </w:pPr>
-                  <w:r>
-                    <w:rPr>
-                      <w:rFonts w:ascii="Arial" w:hAnsi="Arial" w:cs="Arial"/>
-                      <w:lang w:val="en-US"/>
-                    </w:rPr>
-                    <w:t>STT</w:t>
-                  </w:r>
-                </w:p>
-              </w:tc>
-              <w:tc>
-                <w:tcPr>
-                  <w:tcW w:w="1972" w:type="dxa"/>
-                  <w:shd w:val="clear" w:color="auto" w:fill="DEEAF6" w:themeFill="accent5" w:themeFillTint="33"/>
-                </w:tcPr>
-                <w:p>
-                  <w:pPr>
-                    <w:spacing w:before="120" w:after="200" w:line="360" w:lineRule="auto"/>
-                    <w:rPr>
-                      <w:rFonts w:ascii="Arial" w:hAnsi="Arial" w:cs="Arial"/>
-                      <w:lang w:val="en-US"/>
-                    </w:rPr>
-                  </w:pPr>
-                  <w:r>
-                    <w:rPr>
-                      <w:rFonts w:ascii="Arial" w:hAnsi="Arial" w:cs="Arial"/>
-                      <w:lang w:val="en-US"/>
-                    </w:rPr>
-                    <w:t>Thực hiện bởi</w:t>
-                  </w:r>
-                </w:p>
-              </w:tc>
-              <w:tc>
-                <w:tcPr>
-                  <w:tcW w:w="1972" w:type="dxa"/>
-                  <w:shd w:val="clear" w:color="auto" w:fill="DEEAF6" w:themeFill="accent5" w:themeFillTint="33"/>
-                </w:tcPr>
-                <w:p>
-                  <w:pPr>
-                    <w:spacing w:before="120" w:after="200" w:line="360" w:lineRule="auto"/>
-                    <w:rPr>
-                      <w:rFonts w:ascii="Arial" w:hAnsi="Arial" w:cs="Arial"/>
-                      <w:lang w:val="en-US"/>
-                    </w:rPr>
-                  </w:pPr>
-                  <w:r>
-                    <w:rPr>
-                      <w:rFonts w:ascii="Arial" w:hAnsi="Arial" w:cs="Arial"/>
-                      <w:lang w:val="en-US"/>
-                    </w:rPr>
-                    <w:t>Hành động</w:t>
-                  </w:r>
-                </w:p>
-              </w:tc>
-            </w:tr>
-            <w:tr>
-              <w:tc>
-                <w:tcPr>
-                  <w:tcW w:w="1971" w:type="dxa"/>
-                </w:tcPr>
-                <w:p>
-                  <w:pPr>
-                    <w:spacing w:before="120" w:after="200" w:line="360" w:lineRule="auto"/>
-                    <w:rPr>
-                      <w:rFonts w:ascii="Arial" w:hAnsi="Arial" w:cs="Arial"/>
-                      <w:lang w:val="en-US"/>
-                    </w:rPr>
-                  </w:pPr>
-                  <w:r>
-                    <w:rPr>
-                      <w:rFonts w:ascii="Arial" w:hAnsi="Arial" w:cs="Arial"/>
-                      <w:lang w:val="en-US"/>
-                    </w:rPr>
-                    <w:t>3</w:t>
-                  </w:r>
-                  <w:r>
-                    <w:rPr>
-                      <w:rFonts w:ascii="Arial" w:hAnsi="Arial" w:cs="Arial"/>
-                      <w:lang w:val="en-US"/>
-                    </w:rPr>
-                    <w:t>a</w:t>
-                  </w:r>
-                </w:p>
-              </w:tc>
-              <w:tc>
-                <w:tcPr>
-                  <w:tcW w:w="1972" w:type="dxa"/>
-                </w:tcPr>
-                <w:p>
-                  <w:pPr>
-                    <w:spacing w:before="120" w:after="200" w:line="360" w:lineRule="auto"/>
-                    <w:rPr>
-                      <w:rFonts w:ascii="Arial" w:hAnsi="Arial" w:cs="Arial"/>
-                      <w:lang w:val="en-US"/>
-                    </w:rPr>
-                  </w:pPr>
-                  <w:r>
-                    <w:rPr>
-                      <w:rFonts w:ascii="Arial" w:hAnsi="Arial" w:cs="Arial"/>
-                      <w:lang w:val="en-US"/>
-                    </w:rPr>
-                    <w:t>Nhân viên</w:t>
-                  </w:r>
-                </w:p>
-              </w:tc>
-              <w:tc>
-                <w:tcPr>
-                  <w:tcW w:w="1972" w:type="dxa"/>
-                </w:tcPr>
-                <w:p>
-                  <w:pPr>
-                    <w:spacing w:before="120" w:after="200" w:line="360" w:lineRule="auto"/>
-                    <w:rPr>
-                      <w:rFonts w:ascii="Arial" w:hAnsi="Arial" w:cs="Arial"/>
-                      <w:lang w:val="en-US"/>
-                    </w:rPr>
-                  </w:pPr>
-                  <w:r>
-                    <w:rPr>
-                      <w:rFonts w:ascii="Arial" w:hAnsi="Arial" w:cs="Arial"/>
-                      <w:lang w:val="en-US"/>
-                    </w:rPr>
-                    <w:t xml:space="preserve">Nhập thiếu hoặc sai các trường thông tin của </w:t>
-                  </w:r>
-                  <w:r>
-                    <w:rPr>
-                      <w:rFonts w:ascii="Arial" w:hAnsi="Arial" w:cs="Arial"/>
-                      <w:lang w:val="en-US"/>
-                    </w:rPr>
-                    <w:t>đơn hàng</w:t>
-                  </w:r>
-                </w:p>
-              </w:tc>
-            </w:tr>
-            <w:tr>
-              <w:tc>
-                <w:tcPr>
-                  <w:tcW w:w="1971" w:type="dxa"/>
-                </w:tcPr>
-                <w:p>
-                  <w:pPr>
-                    <w:spacing w:before="120" w:after="200" w:line="360" w:lineRule="auto"/>
-                    <w:rPr>
-                      <w:rFonts w:ascii="Arial" w:hAnsi="Arial" w:cs="Arial"/>
-                      <w:lang w:val="en-US"/>
-                    </w:rPr>
-                  </w:pPr>
-                  <w:r>
-                    <w:rPr>
-                      <w:rFonts w:ascii="Arial" w:hAnsi="Arial" w:cs="Arial"/>
-                      <w:lang w:val="en-US"/>
-                    </w:rPr>
-                    <w:t>4a</w:t>
-                  </w:r>
-                </w:p>
-              </w:tc>
-              <w:tc>
-                <w:tcPr>
-                  <w:tcW w:w="1972" w:type="dxa"/>
-                </w:tcPr>
-                <w:p>
-                  <w:pPr>
-                    <w:spacing w:before="120" w:after="200" w:line="360" w:lineRule="auto"/>
-                    <w:rPr>
-                      <w:rFonts w:ascii="Arial" w:hAnsi="Arial" w:cs="Arial"/>
-                      <w:lang w:val="en-US"/>
-                    </w:rPr>
-                  </w:pPr>
-                  <w:r>
-                    <w:rPr>
-                      <w:rFonts w:ascii="Arial" w:hAnsi="Arial" w:cs="Arial"/>
-                      <w:lang w:val="en-US"/>
-                    </w:rPr>
-                    <w:t>Hệ thống</w:t>
-                  </w:r>
-                </w:p>
-              </w:tc>
-              <w:tc>
-                <w:tcPr>
-                  <w:tcW w:w="1972" w:type="dxa"/>
-                </w:tcPr>
-                <w:p>
-                  <w:pPr>
-                    <w:spacing w:before="120" w:after="200" w:line="360" w:lineRule="auto"/>
-                    <w:rPr>
-                      <w:rFonts w:ascii="Arial" w:hAnsi="Arial" w:cs="Arial"/>
-                      <w:lang w:val="en-US"/>
-                    </w:rPr>
-                  </w:pPr>
-                  <w:r>
-                    <w:rPr>
-                      <w:rFonts w:ascii="Arial" w:hAnsi="Arial" w:cs="Arial"/>
-                      <w:lang w:val="en-US"/>
-                    </w:rPr>
-                    <w:t xml:space="preserve">Thông báo người dùng nhập thiếu hoặc sai thông tin của </w:t>
-                  </w:r>
-                  <w:r>
-                    <w:rPr>
-                      <w:rFonts w:ascii="Arial" w:hAnsi="Arial" w:cs="Arial"/>
-                      <w:lang w:val="en-US"/>
-                    </w:rPr>
-                    <w:t>đơn hàng</w:t>
-                  </w:r>
-                  <w:r>
-                    <w:rPr>
-                      <w:rFonts w:ascii="Arial" w:hAnsi="Arial" w:cs="Arial"/>
-                      <w:lang w:val="en-US"/>
-                    </w:rPr>
-                    <w:t xml:space="preserve"> và yêu cầu người dùng nhập lại</w:t>
-                  </w:r>
-                </w:p>
-              </w:tc>
-            </w:tr>
-            <w:tr>
-              <w:tc>
-                <w:tcPr>
-                  <w:tcW w:w="1971" w:type="dxa"/>
-                </w:tcPr>
-                <w:p>
-                  <w:pPr>
-                    <w:spacing w:before="120" w:after="200" w:line="360" w:lineRule="auto"/>
-                    <w:rPr>
-                      <w:rFonts w:ascii="Arial" w:hAnsi="Arial" w:cs="Arial"/>
-                      <w:lang w:val="en-US"/>
-                    </w:rPr>
-                  </w:pPr>
-                  <w:r>
-                    <w:rPr>
-                      <w:rFonts w:ascii="Arial" w:hAnsi="Arial" w:cs="Arial"/>
-                      <w:lang w:val="en-US"/>
-                    </w:rPr>
-                    <w:t>5</w:t>
-                  </w:r>
-                  <w:r>
-                    <w:rPr>
-                      <w:rFonts w:ascii="Arial" w:hAnsi="Arial" w:cs="Arial"/>
-                      <w:lang w:val="en-US"/>
-                    </w:rPr>
-                    <w:t>b</w:t>
-                  </w:r>
-                </w:p>
-              </w:tc>
-              <w:tc>
-                <w:tcPr>
-                  <w:tcW w:w="1972" w:type="dxa"/>
-                </w:tcPr>
-                <w:p>
-                  <w:pPr>
-                    <w:spacing w:before="120" w:after="200" w:line="360" w:lineRule="auto"/>
-                    <w:rPr>
-                      <w:rFonts w:ascii="Arial" w:hAnsi="Arial" w:cs="Arial"/>
-                      <w:lang w:val="en-US"/>
-                    </w:rPr>
-                  </w:pPr>
-                  <w:r>
-                    <w:rPr>
-                      <w:rFonts w:ascii="Arial" w:hAnsi="Arial" w:cs="Arial"/>
-                      <w:lang w:val="en-US"/>
-                    </w:rPr>
-                    <w:t>Nhân viên</w:t>
-                  </w:r>
-                </w:p>
-              </w:tc>
-              <w:tc>
-                <w:tcPr>
-                  <w:tcW w:w="1972" w:type="dxa"/>
-                </w:tcPr>
-                <w:p>
-                  <w:pPr>
-                    <w:spacing w:before="120" w:after="200" w:line="360" w:lineRule="auto"/>
-                    <w:rPr>
-                      <w:rFonts w:ascii="Arial" w:hAnsi="Arial" w:cs="Arial"/>
-                      <w:lang w:val="en-US"/>
-                    </w:rPr>
-                  </w:pPr>
-                  <w:r>
-                    <w:rPr>
-                      <w:rFonts w:ascii="Arial" w:hAnsi="Arial" w:cs="Arial"/>
-                      <w:lang w:val="en-US"/>
-                    </w:rPr>
-                    <w:t>Nhấn nút không đồng ý</w:t>
-                  </w:r>
-                </w:p>
-              </w:tc>
-            </w:tr>
-            <w:tr>
-              <w:tc>
-                <w:tcPr>
-                  <w:tcW w:w="1971" w:type="dxa"/>
-                </w:tcPr>
-                <w:p>
-                  <w:pPr>
-                    <w:spacing w:before="120" w:after="200" w:line="360" w:lineRule="auto"/>
-                    <w:rPr>
-                      <w:rFonts w:ascii="Arial" w:hAnsi="Arial" w:cs="Arial"/>
-                      <w:lang w:val="en-US"/>
-                    </w:rPr>
-                  </w:pPr>
-                  <w:r>
-                    <w:rPr>
-                      <w:rFonts w:ascii="Arial" w:hAnsi="Arial" w:cs="Arial"/>
-                      <w:lang w:val="en-US"/>
-                    </w:rPr>
-                    <w:t>6b</w:t>
-                  </w:r>
-                </w:p>
-              </w:tc>
-              <w:tc>
-                <w:tcPr>
-                  <w:tcW w:w="1972" w:type="dxa"/>
-                </w:tcPr>
-                <w:p>
-                  <w:pPr>
-                    <w:spacing w:before="120" w:after="200" w:line="360" w:lineRule="auto"/>
-                    <w:rPr>
-                      <w:rFonts w:ascii="Arial" w:hAnsi="Arial" w:cs="Arial"/>
-                      <w:lang w:val="en-US"/>
-                    </w:rPr>
-                  </w:pPr>
-                  <w:r>
-                    <w:rPr>
-                      <w:rFonts w:ascii="Arial" w:hAnsi="Arial" w:cs="Arial"/>
-                      <w:lang w:val="en-US"/>
-                    </w:rPr>
-                    <w:t>Hệ thống</w:t>
-                  </w:r>
-                </w:p>
-              </w:tc>
-              <w:tc>
-                <w:tcPr>
-                  <w:tcW w:w="1972" w:type="dxa"/>
-                </w:tcPr>
-                <w:p>
-                  <w:pPr>
-                    <w:spacing w:before="120" w:after="200" w:line="360" w:lineRule="auto"/>
-                    <w:rPr>
-                      <w:rFonts w:ascii="Arial" w:hAnsi="Arial" w:cs="Arial"/>
-                      <w:lang w:val="en-US"/>
-                    </w:rPr>
-                  </w:pPr>
-                  <w:r>
-                    <w:rPr>
-                      <w:rFonts w:ascii="Arial" w:hAnsi="Arial" w:cs="Arial"/>
-                      <w:lang w:val="en-US"/>
-                    </w:rPr>
-                    <w:t>Q</w:t>
-                  </w:r>
-                  <w:r>
-                    <w:rPr>
-                      <w:rFonts w:ascii="Arial" w:hAnsi="Arial" w:cs="Arial"/>
-                      <w:lang w:val="en-US"/>
-                    </w:rPr>
-                    <w:t>uay trở lại giao diện</w:t>
-                  </w:r>
-                  <w:r>
-                    <w:rPr>
-                      <w:rFonts w:ascii="Arial" w:hAnsi="Arial" w:cs="Arial"/>
-                      <w:lang w:val="en-US"/>
-                    </w:rPr>
-                    <w:t xml:space="preserve"> quản lý </w:t>
-                  </w:r>
-                  <w:r>
-                    <w:rPr>
-                      <w:rFonts w:ascii="Arial" w:hAnsi="Arial" w:cs="Arial"/>
-                      <w:lang w:val="en-US"/>
-                    </w:rPr>
-                    <w:t>đơn hàng</w:t>
-                  </w:r>
-                </w:p>
-              </w:tc>
-            </w:tr>
-          </w:tbl>
-          <w:p>
-            <w:pPr>
-              <w:spacing w:before="120" w:after="200" w:line="360" w:lineRule="auto"/>
-              <w:rPr>
-                <w:rFonts w:ascii="Arial" w:hAnsi="Arial" w:cs="Arial"/>
-              </w:rPr>
-            </w:pPr>
-          </w:p>
-        </w:tc>
-      </w:tr>
-      <w:tr>
-        <w:tc>
-          <w:tcPr>
-            <w:tcW w:w="2875" w:type="dxa"/>
-            <w:gridSpan w:val="2"/>
-            <w:shd w:val="clear" w:color="auto" w:fill="E7E6E6" w:themeFill="background2"/>
-          </w:tcPr>
-          <w:p>
-            <w:pPr>
-              <w:spacing w:before="120" w:after="200" w:line="360" w:lineRule="auto"/>
-              <w:rPr>
-                <w:rFonts w:ascii="Arial" w:hAnsi="Arial" w:cs="Arial"/>
-                <w:lang w:val="en-US"/>
-              </w:rPr>
-            </w:pPr>
-            <w:r>
-              <w:rPr>
-                <w:rFonts w:ascii="Arial" w:hAnsi="Arial" w:cs="Arial"/>
-                <w:lang w:val="en-US"/>
-              </w:rPr>
-              <w:t>Hậu điều kiện</w:t>
-            </w:r>
-          </w:p>
-        </w:tc>
-        <w:tc>
-          <w:tcPr>
-            <w:tcW w:w="6141" w:type="dxa"/>
-            <w:gridSpan w:val="2"/>
-            <w:shd w:val="clear" w:color="auto" w:fill="E7E6E6" w:themeFill="background2"/>
-          </w:tcPr>
-          <w:p>
-            <w:pPr>
-              <w:spacing w:before="120" w:after="200" w:line="360" w:lineRule="auto"/>
-              <w:rPr>
-                <w:rFonts w:ascii="Arial" w:hAnsi="Arial" w:cs="Arial"/>
-                <w:lang w:val="en-US"/>
-              </w:rPr>
-            </w:pPr>
-            <w:r>
-              <w:rPr>
-                <w:rFonts w:ascii="Arial" w:hAnsi="Arial" w:cs="Arial"/>
-                <w:lang w:val="en-US"/>
-              </w:rPr>
-              <w:t xml:space="preserve">Hệ thống thông báo tạo </w:t>
-            </w:r>
-            <w:r>
-              <w:rPr>
-                <w:rFonts w:ascii="Arial" w:hAnsi="Arial" w:cs="Arial"/>
-                <w:lang w:val="en-US"/>
-              </w:rPr>
-              <w:t>đơn hàng</w:t>
-            </w:r>
-            <w:r>
-              <w:rPr>
-                <w:rFonts w:ascii="Arial" w:hAnsi="Arial" w:cs="Arial"/>
-                <w:lang w:val="en-US"/>
-              </w:rPr>
-              <w:t xml:space="preserve"> thành công</w:t>
-            </w:r>
-          </w:p>
-        </w:tc>
-      </w:tr>
-    </w:tbl>
-    <w:p>
-      <w:pPr>
-        <w:spacing w:before="120" w:after="200" w:line="360" w:lineRule="auto"/>
-        <w:rPr>
-          <w:rFonts w:ascii="Arial" w:hAnsi="Arial" w:cs="Arial"/>
-        </w:rPr>
-      </w:pPr>
-    </w:p>
-    <w:p>
-      <w:pPr>
-        <w:rPr>
-          <w:rFonts w:ascii="Arial" w:hAnsi="Arial" w:cs="Arial"/>
-        </w:rPr>
-      </w:pPr>
-      <w:r>
-        <w:rPr>
-          <w:rFonts w:ascii="Arial" w:hAnsi="Arial" w:cs="Arial"/>
-        </w:rPr>
-        <w:br w:type="page"/>
-      </w:r>
-      <w:r>
-        <w:rPr>
-          <w:rFonts w:ascii="Arial" w:hAnsi="Arial" w:cs="Arial"/>
-        </w:rPr>
-        <w:lastRenderedPageBreak/>
-        <w:t>*Dữ liệu đầu vào bao gồm các trường dữ liệu sau:</w:t>
-      </w:r>
-    </w:p>
-    <w:tbl>
-      <w:tblPr>
-        <w:tblW w:w="0" w:type="auto"/>
-        <w:jc w:val="center"/>
-        <w:tblCellMar>
-          <w:top w:w="15" w:type="dxa"/>
-          <w:left w:w="15" w:type="dxa"/>
-          <w:bottom w:w="15" w:type="dxa"/>
-          <w:right w:w="15" w:type="dxa"/>
-        </w:tblCellMar>
-        <w:tblLook w:val="04A0" w:firstRow="1" w:lastRow="0" w:firstColumn="1" w:lastColumn="0" w:noHBand="0" w:noVBand="1"/>
-      </w:tblPr>
-      <w:tblGrid>
-        <w:gridCol w:w="650"/>
-        <w:gridCol w:w="1491"/>
-        <w:gridCol w:w="704"/>
-        <w:gridCol w:w="1129"/>
-        <w:gridCol w:w="1408"/>
-        <w:gridCol w:w="3634"/>
-      </w:tblGrid>
-      <w:tr>
-        <w:trPr>
-          <w:jc w:val="center"/>
-        </w:trPr>
-        <w:tc>
-          <w:tcPr>
-            <w:tcW w:w="0" w:type="auto"/>
-            <w:tcBorders>
-              <w:top w:val="single" w:sz="4" w:space="0" w:color="000000"/>
-              <w:left w:val="single" w:sz="4" w:space="0" w:color="000000"/>
-              <w:bottom w:val="single" w:sz="4" w:space="0" w:color="000000"/>
-              <w:right w:val="single" w:sz="4" w:space="0" w:color="000000"/>
-            </w:tcBorders>
-            <w:shd w:val="clear" w:color="auto" w:fill="E7E6E6"/>
-            <w:tcMar>
-              <w:top w:w="0" w:type="dxa"/>
-              <w:left w:w="115" w:type="dxa"/>
-              <w:bottom w:w="0" w:type="dxa"/>
-              <w:right w:w="115" w:type="dxa"/>
-            </w:tcMar>
-            <w:vAlign w:val="center"/>
-            <w:hideMark/>
-          </w:tcPr>
-          <w:p>
-            <w:pPr>
-              <w:spacing w:before="120" w:line="240" w:lineRule="auto"/>
-              <w:ind w:left="4"/>
-              <w:rPr>
-                <w:rFonts w:ascii="Arial" w:eastAsia="Times New Roman" w:hAnsi="Arial" w:cs="Arial"/>
-                <w:lang w:val="en-US" w:eastAsia="en-US"/>
-              </w:rPr>
-            </w:pPr>
-            <w:r>
-              <w:rPr>
-                <w:rFonts w:ascii="Arial" w:eastAsia="Times New Roman" w:hAnsi="Arial" w:cs="Arial"/>
-                <w:b/>
-                <w:bCs/>
-                <w:color w:val="000000"/>
-                <w:lang w:val="en-US" w:eastAsia="en-US"/>
-              </w:rPr>
-              <w:t>STT</w:t>
-            </w:r>
-          </w:p>
-        </w:tc>
-        <w:tc>
-          <w:tcPr>
-            <w:tcW w:w="0" w:type="auto"/>
-            <w:tcBorders>
-              <w:top w:val="single" w:sz="4" w:space="0" w:color="000000"/>
-              <w:left w:val="single" w:sz="4" w:space="0" w:color="000000"/>
-              <w:bottom w:val="single" w:sz="4" w:space="0" w:color="000000"/>
-              <w:right w:val="single" w:sz="4" w:space="0" w:color="000000"/>
-            </w:tcBorders>
-            <w:shd w:val="clear" w:color="auto" w:fill="E7E6E6"/>
-            <w:tcMar>
-              <w:top w:w="0" w:type="dxa"/>
-              <w:left w:w="115" w:type="dxa"/>
-              <w:bottom w:w="0" w:type="dxa"/>
-              <w:right w:w="115" w:type="dxa"/>
-            </w:tcMar>
-            <w:vAlign w:val="center"/>
-            <w:hideMark/>
-          </w:tcPr>
-          <w:p>
-            <w:pPr>
-              <w:spacing w:before="120" w:line="240" w:lineRule="auto"/>
-              <w:ind w:firstLine="12"/>
-              <w:rPr>
-                <w:rFonts w:ascii="Arial" w:eastAsia="Times New Roman" w:hAnsi="Arial" w:cs="Arial"/>
-                <w:lang w:val="en-US" w:eastAsia="en-US"/>
-              </w:rPr>
-            </w:pPr>
-            <w:r>
-              <w:rPr>
-                <w:rFonts w:ascii="Arial" w:eastAsia="Times New Roman" w:hAnsi="Arial" w:cs="Arial"/>
-                <w:b/>
-                <w:bCs/>
-                <w:color w:val="000000"/>
-                <w:lang w:val="en-US" w:eastAsia="en-US"/>
-              </w:rPr>
-              <w:t>Trường dữ liệu</w:t>
-            </w:r>
-          </w:p>
-        </w:tc>
-        <w:tc>
-          <w:tcPr>
-            <w:tcW w:w="0" w:type="auto"/>
-            <w:tcBorders>
-              <w:top w:val="single" w:sz="4" w:space="0" w:color="000000"/>
-              <w:left w:val="single" w:sz="4" w:space="0" w:color="000000"/>
-              <w:bottom w:val="single" w:sz="4" w:space="0" w:color="000000"/>
-              <w:right w:val="single" w:sz="4" w:space="0" w:color="000000"/>
-            </w:tcBorders>
-            <w:shd w:val="clear" w:color="auto" w:fill="E7E6E6"/>
-            <w:tcMar>
-              <w:top w:w="0" w:type="dxa"/>
-              <w:left w:w="115" w:type="dxa"/>
-              <w:bottom w:w="0" w:type="dxa"/>
-              <w:right w:w="115" w:type="dxa"/>
-            </w:tcMar>
-            <w:vAlign w:val="center"/>
-            <w:hideMark/>
-          </w:tcPr>
-          <w:p>
-            <w:pPr>
-              <w:spacing w:before="120" w:line="240" w:lineRule="auto"/>
-              <w:ind w:firstLine="12"/>
-              <w:rPr>
-                <w:rFonts w:ascii="Arial" w:eastAsia="Times New Roman" w:hAnsi="Arial" w:cs="Arial"/>
-                <w:lang w:val="en-US" w:eastAsia="en-US"/>
-              </w:rPr>
-            </w:pPr>
-            <w:r>
-              <w:rPr>
-                <w:rFonts w:ascii="Arial" w:eastAsia="Times New Roman" w:hAnsi="Arial" w:cs="Arial"/>
-                <w:b/>
-                <w:bCs/>
-                <w:color w:val="000000"/>
-                <w:lang w:val="en-US" w:eastAsia="en-US"/>
-              </w:rPr>
-              <w:t>Mô tả</w:t>
-            </w:r>
-          </w:p>
-        </w:tc>
-        <w:tc>
-          <w:tcPr>
-            <w:tcW w:w="0" w:type="auto"/>
-            <w:tcBorders>
-              <w:top w:val="single" w:sz="4" w:space="0" w:color="000000"/>
-              <w:left w:val="single" w:sz="4" w:space="0" w:color="000000"/>
-              <w:bottom w:val="single" w:sz="4" w:space="0" w:color="000000"/>
-              <w:right w:val="single" w:sz="4" w:space="0" w:color="000000"/>
-            </w:tcBorders>
-            <w:shd w:val="clear" w:color="auto" w:fill="E7E6E6"/>
-            <w:tcMar>
-              <w:top w:w="0" w:type="dxa"/>
-              <w:left w:w="115" w:type="dxa"/>
-              <w:bottom w:w="0" w:type="dxa"/>
-              <w:right w:w="115" w:type="dxa"/>
-            </w:tcMar>
-            <w:vAlign w:val="center"/>
-            <w:hideMark/>
-          </w:tcPr>
-          <w:p>
-            <w:pPr>
-              <w:spacing w:before="120" w:line="240" w:lineRule="auto"/>
-              <w:ind w:firstLine="12"/>
-              <w:rPr>
-                <w:rFonts w:ascii="Arial" w:eastAsia="Times New Roman" w:hAnsi="Arial" w:cs="Arial"/>
-                <w:lang w:val="en-US" w:eastAsia="en-US"/>
-              </w:rPr>
-            </w:pPr>
-            <w:r>
-              <w:rPr>
-                <w:rFonts w:ascii="Arial" w:eastAsia="Times New Roman" w:hAnsi="Arial" w:cs="Arial"/>
-                <w:b/>
-                <w:bCs/>
-                <w:color w:val="000000"/>
-                <w:lang w:val="en-US" w:eastAsia="en-US"/>
-              </w:rPr>
-              <w:t>Bắt buộc?</w:t>
-            </w:r>
-          </w:p>
-        </w:tc>
-        <w:tc>
-          <w:tcPr>
-            <w:tcW w:w="0" w:type="auto"/>
-            <w:tcBorders>
-              <w:top w:val="single" w:sz="4" w:space="0" w:color="000000"/>
-              <w:left w:val="single" w:sz="4" w:space="0" w:color="000000"/>
-              <w:bottom w:val="single" w:sz="4" w:space="0" w:color="000000"/>
-              <w:right w:val="single" w:sz="4" w:space="0" w:color="000000"/>
-            </w:tcBorders>
-            <w:shd w:val="clear" w:color="auto" w:fill="E7E6E6"/>
-            <w:tcMar>
-              <w:top w:w="0" w:type="dxa"/>
-              <w:left w:w="115" w:type="dxa"/>
-              <w:bottom w:w="0" w:type="dxa"/>
-              <w:right w:w="115" w:type="dxa"/>
-            </w:tcMar>
-            <w:vAlign w:val="center"/>
-            <w:hideMark/>
-          </w:tcPr>
-          <w:p>
-            <w:pPr>
-              <w:spacing w:before="120" w:line="240" w:lineRule="auto"/>
-              <w:ind w:firstLine="12"/>
-              <w:rPr>
-                <w:rFonts w:ascii="Arial" w:eastAsia="Times New Roman" w:hAnsi="Arial" w:cs="Arial"/>
-                <w:lang w:val="en-US" w:eastAsia="en-US"/>
-              </w:rPr>
-            </w:pPr>
-            <w:r>
-              <w:rPr>
-                <w:rFonts w:ascii="Arial" w:eastAsia="Times New Roman" w:hAnsi="Arial" w:cs="Arial"/>
-                <w:b/>
-                <w:bCs/>
-                <w:color w:val="000000"/>
-                <w:lang w:val="en-US" w:eastAsia="en-US"/>
-              </w:rPr>
-              <w:t>Điều kiện hợp lệ</w:t>
-            </w:r>
-          </w:p>
-        </w:tc>
-        <w:tc>
-          <w:tcPr>
-            <w:tcW w:w="0" w:type="auto"/>
-            <w:tcBorders>
-              <w:top w:val="single" w:sz="4" w:space="0" w:color="000000"/>
-              <w:left w:val="single" w:sz="4" w:space="0" w:color="000000"/>
-              <w:bottom w:val="single" w:sz="4" w:space="0" w:color="000000"/>
-              <w:right w:val="single" w:sz="4" w:space="0" w:color="000000"/>
-            </w:tcBorders>
-            <w:shd w:val="clear" w:color="auto" w:fill="E7E6E6"/>
-            <w:tcMar>
-              <w:top w:w="0" w:type="dxa"/>
-              <w:left w:w="115" w:type="dxa"/>
-              <w:bottom w:w="0" w:type="dxa"/>
-              <w:right w:w="115" w:type="dxa"/>
-            </w:tcMar>
-            <w:vAlign w:val="center"/>
-            <w:hideMark/>
-          </w:tcPr>
-          <w:p>
-            <w:pPr>
-              <w:spacing w:before="120" w:line="240" w:lineRule="auto"/>
-              <w:ind w:firstLine="12"/>
-              <w:rPr>
-                <w:rFonts w:ascii="Arial" w:eastAsia="Times New Roman" w:hAnsi="Arial" w:cs="Arial"/>
-                <w:lang w:val="en-US" w:eastAsia="en-US"/>
-              </w:rPr>
-            </w:pPr>
-            <w:r>
-              <w:rPr>
-                <w:rFonts w:ascii="Arial" w:eastAsia="Times New Roman" w:hAnsi="Arial" w:cs="Arial"/>
-                <w:b/>
-                <w:bCs/>
-                <w:color w:val="000000"/>
-                <w:lang w:val="en-US" w:eastAsia="en-US"/>
-              </w:rPr>
-              <w:t>Ví dụ</w:t>
-            </w:r>
-          </w:p>
-        </w:tc>
-      </w:tr>
-      <w:tr>
-        <w:trPr>
-          <w:jc w:val="center"/>
-        </w:trPr>
-        <w:tc>
-          <w:tcPr>
-            <w:tcW w:w="0" w:type="auto"/>
-            <w:tcBorders>
-              <w:top w:val="single" w:sz="4" w:space="0" w:color="000000"/>
-              <w:left w:val="single" w:sz="4" w:space="0" w:color="000000"/>
-              <w:bottom w:val="single" w:sz="4" w:space="0" w:color="000000"/>
-              <w:right w:val="single" w:sz="4" w:space="0" w:color="000000"/>
-            </w:tcBorders>
-            <w:tcMar>
-              <w:top w:w="0" w:type="dxa"/>
-              <w:left w:w="115" w:type="dxa"/>
-              <w:bottom w:w="0" w:type="dxa"/>
-              <w:right w:w="115" w:type="dxa"/>
-            </w:tcMar>
-            <w:hideMark/>
-          </w:tcPr>
-          <w:p>
-            <w:pPr>
-              <w:spacing w:before="100" w:beforeAutospacing="1" w:after="100" w:afterAutospacing="1" w:line="240" w:lineRule="auto"/>
-              <w:textAlignment w:val="baseline"/>
-              <w:rPr>
-                <w:rFonts w:ascii="Arial" w:eastAsia="Times New Roman" w:hAnsi="Arial" w:cs="Arial"/>
-                <w:color w:val="000000"/>
-                <w:lang w:val="en-US" w:eastAsia="en-US"/>
-              </w:rPr>
-            </w:pPr>
-            <w:r>
-              <w:rPr>
-                <w:rFonts w:ascii="Arial" w:eastAsia="Times New Roman" w:hAnsi="Arial" w:cs="Arial"/>
-                <w:color w:val="000000"/>
-                <w:lang w:val="en-US" w:eastAsia="en-US"/>
-              </w:rPr>
-              <w:t>1</w:t>
-            </w:r>
-          </w:p>
-        </w:tc>
-        <w:tc>
-          <w:tcPr>
-            <w:tcW w:w="0" w:type="auto"/>
-            <w:tcBorders>
-              <w:top w:val="single" w:sz="4" w:space="0" w:color="000000"/>
-              <w:left w:val="single" w:sz="4" w:space="0" w:color="000000"/>
-              <w:bottom w:val="single" w:sz="4" w:space="0" w:color="000000"/>
-              <w:right w:val="single" w:sz="4" w:space="0" w:color="000000"/>
-            </w:tcBorders>
-            <w:tcMar>
-              <w:top w:w="0" w:type="dxa"/>
-              <w:left w:w="115" w:type="dxa"/>
-              <w:bottom w:w="0" w:type="dxa"/>
-              <w:right w:w="115" w:type="dxa"/>
-            </w:tcMar>
-            <w:hideMark/>
-          </w:tcPr>
-          <w:p>
-            <w:pPr>
-              <w:spacing w:before="120" w:line="240" w:lineRule="auto"/>
-              <w:ind w:firstLine="12"/>
-              <w:rPr>
-                <w:rFonts w:ascii="Arial" w:eastAsia="Times New Roman" w:hAnsi="Arial" w:cs="Arial"/>
-                <w:lang w:val="en-US" w:eastAsia="en-US"/>
-              </w:rPr>
-            </w:pPr>
-            <w:r>
-              <w:rPr>
-                <w:rFonts w:ascii="Arial" w:eastAsia="Times New Roman" w:hAnsi="Arial" w:cs="Arial"/>
-                <w:color w:val="000000"/>
-                <w:lang w:val="en-US" w:eastAsia="en-US"/>
-              </w:rPr>
-              <w:t xml:space="preserve">Tên </w:t>
-            </w:r>
-            <w:r>
-              <w:rPr>
-                <w:rFonts w:ascii="Arial" w:eastAsia="Times New Roman" w:hAnsi="Arial" w:cs="Arial"/>
-                <w:color w:val="000000"/>
-                <w:lang w:val="en-US" w:eastAsia="en-US"/>
-              </w:rPr>
-              <w:t>mặt hàng</w:t>
-            </w:r>
-          </w:p>
-        </w:tc>
-        <w:tc>
-          <w:tcPr>
-            <w:tcW w:w="0" w:type="auto"/>
-            <w:tcBorders>
-              <w:top w:val="single" w:sz="4" w:space="0" w:color="000000"/>
-              <w:left w:val="single" w:sz="4" w:space="0" w:color="000000"/>
-              <w:bottom w:val="single" w:sz="4" w:space="0" w:color="000000"/>
-              <w:right w:val="single" w:sz="4" w:space="0" w:color="000000"/>
-            </w:tcBorders>
-            <w:tcMar>
-              <w:top w:w="0" w:type="dxa"/>
-              <w:left w:w="115" w:type="dxa"/>
-              <w:bottom w:w="0" w:type="dxa"/>
-              <w:right w:w="115" w:type="dxa"/>
-            </w:tcMar>
-            <w:hideMark/>
-          </w:tcPr>
-          <w:p>
-            <w:pPr>
-              <w:spacing w:after="0" w:line="240" w:lineRule="auto"/>
-              <w:rPr>
-                <w:rFonts w:ascii="Arial" w:eastAsia="Times New Roman" w:hAnsi="Arial" w:cs="Arial"/>
-                <w:lang w:val="en-US" w:eastAsia="en-US"/>
-              </w:rPr>
-            </w:pPr>
-          </w:p>
-        </w:tc>
-        <w:tc>
-          <w:tcPr>
-            <w:tcW w:w="0" w:type="auto"/>
-            <w:tcBorders>
-              <w:top w:val="single" w:sz="4" w:space="0" w:color="000000"/>
-              <w:left w:val="single" w:sz="4" w:space="0" w:color="000000"/>
-              <w:bottom w:val="single" w:sz="4" w:space="0" w:color="000000"/>
-              <w:right w:val="single" w:sz="4" w:space="0" w:color="000000"/>
-            </w:tcBorders>
-            <w:tcMar>
-              <w:top w:w="0" w:type="dxa"/>
-              <w:left w:w="115" w:type="dxa"/>
-              <w:bottom w:w="0" w:type="dxa"/>
-              <w:right w:w="115" w:type="dxa"/>
-            </w:tcMar>
-            <w:hideMark/>
-          </w:tcPr>
-          <w:p>
-            <w:pPr>
-              <w:spacing w:before="120" w:line="240" w:lineRule="auto"/>
-              <w:ind w:firstLine="12"/>
-              <w:rPr>
-                <w:rFonts w:ascii="Arial" w:eastAsia="Times New Roman" w:hAnsi="Arial" w:cs="Arial"/>
-                <w:lang w:val="en-US" w:eastAsia="en-US"/>
-              </w:rPr>
-            </w:pPr>
-            <w:r>
-              <w:rPr>
-                <w:rFonts w:ascii="Arial" w:eastAsia="Times New Roman" w:hAnsi="Arial" w:cs="Arial"/>
-                <w:color w:val="000000"/>
-                <w:lang w:val="en-US" w:eastAsia="en-US"/>
-              </w:rPr>
-              <w:t>Có</w:t>
-            </w:r>
-          </w:p>
-        </w:tc>
-        <w:tc>
-          <w:tcPr>
-            <w:tcW w:w="0" w:type="auto"/>
-            <w:tcBorders>
-              <w:top w:val="single" w:sz="4" w:space="0" w:color="000000"/>
-              <w:left w:val="single" w:sz="4" w:space="0" w:color="000000"/>
-              <w:bottom w:val="single" w:sz="4" w:space="0" w:color="000000"/>
-              <w:right w:val="single" w:sz="4" w:space="0" w:color="000000"/>
-            </w:tcBorders>
-            <w:tcMar>
-              <w:top w:w="0" w:type="dxa"/>
-              <w:left w:w="115" w:type="dxa"/>
-              <w:bottom w:w="0" w:type="dxa"/>
-              <w:right w:w="115" w:type="dxa"/>
-            </w:tcMar>
-            <w:hideMark/>
-          </w:tcPr>
-          <w:p>
-            <w:pPr>
-              <w:spacing w:after="0" w:line="240" w:lineRule="auto"/>
-              <w:rPr>
-                <w:rFonts w:ascii="Arial" w:eastAsia="Times New Roman" w:hAnsi="Arial" w:cs="Arial"/>
-                <w:lang w:val="en-US" w:eastAsia="en-US"/>
-              </w:rPr>
-            </w:pPr>
-          </w:p>
-        </w:tc>
-        <w:tc>
-          <w:tcPr>
-            <w:tcW w:w="0" w:type="auto"/>
-            <w:tcBorders>
-              <w:top w:val="single" w:sz="4" w:space="0" w:color="000000"/>
-              <w:left w:val="single" w:sz="4" w:space="0" w:color="000000"/>
-              <w:bottom w:val="single" w:sz="4" w:space="0" w:color="000000"/>
-              <w:right w:val="single" w:sz="4" w:space="0" w:color="000000"/>
-            </w:tcBorders>
-            <w:tcMar>
-              <w:top w:w="0" w:type="dxa"/>
-              <w:left w:w="115" w:type="dxa"/>
-              <w:bottom w:w="0" w:type="dxa"/>
-              <w:right w:w="115" w:type="dxa"/>
-            </w:tcMar>
-            <w:hideMark/>
-          </w:tcPr>
-          <w:p>
-            <w:pPr>
-              <w:spacing w:before="120" w:line="240" w:lineRule="auto"/>
-              <w:ind w:right="-51" w:firstLine="12"/>
-              <w:rPr>
-                <w:rFonts w:ascii="Arial" w:eastAsia="Times New Roman" w:hAnsi="Arial" w:cs="Arial"/>
-                <w:lang w:val="en-US" w:eastAsia="en-US"/>
-              </w:rPr>
-            </w:pPr>
-            <w:r>
-              <w:rPr>
-                <w:rFonts w:ascii="Arial" w:eastAsia="Times New Roman" w:hAnsi="Arial" w:cs="Arial"/>
-                <w:lang w:val="en-US" w:eastAsia="en-US"/>
-              </w:rPr>
-              <w:t>DELL</w:t>
-            </w:r>
-            <w:r>
-              <w:rPr>
-                <w:rFonts w:ascii="Arial" w:eastAsia="Times New Roman" w:hAnsi="Arial" w:cs="Arial"/>
-                <w:lang w:val="en-US" w:eastAsia="en-US"/>
-              </w:rPr>
-              <w:t xml:space="preserve"> XPS 15 9500</w:t>
-            </w:r>
-          </w:p>
-        </w:tc>
-      </w:tr>
-      <w:tr>
-        <w:trPr>
-          <w:jc w:val="center"/>
-        </w:trPr>
-        <w:tc>
-          <w:tcPr>
-            <w:tcW w:w="0" w:type="auto"/>
-            <w:tcBorders>
-              <w:top w:val="single" w:sz="4" w:space="0" w:color="000000"/>
-              <w:left w:val="single" w:sz="4" w:space="0" w:color="000000"/>
-              <w:bottom w:val="single" w:sz="4" w:space="0" w:color="000000"/>
-              <w:right w:val="single" w:sz="4" w:space="0" w:color="000000"/>
-            </w:tcBorders>
-            <w:tcMar>
-              <w:top w:w="0" w:type="dxa"/>
-              <w:left w:w="115" w:type="dxa"/>
-              <w:bottom w:w="0" w:type="dxa"/>
-              <w:right w:w="115" w:type="dxa"/>
-            </w:tcMar>
-          </w:tcPr>
-          <w:p>
-            <w:pPr>
-              <w:spacing w:before="100" w:beforeAutospacing="1" w:after="100" w:afterAutospacing="1" w:line="240" w:lineRule="auto"/>
-              <w:textAlignment w:val="baseline"/>
-              <w:rPr>
-                <w:rFonts w:ascii="Arial" w:eastAsia="Times New Roman" w:hAnsi="Arial" w:cs="Arial"/>
-                <w:color w:val="000000"/>
-                <w:lang w:val="en-US" w:eastAsia="en-US"/>
-              </w:rPr>
-            </w:pPr>
-            <w:r>
-              <w:rPr>
-                <w:rFonts w:ascii="Arial" w:eastAsia="Times New Roman" w:hAnsi="Arial" w:cs="Arial"/>
-                <w:color w:val="000000"/>
-                <w:lang w:val="en-US" w:eastAsia="en-US"/>
-              </w:rPr>
-              <w:t>2</w:t>
-            </w:r>
-          </w:p>
-        </w:tc>
-        <w:tc>
-          <w:tcPr>
-            <w:tcW w:w="0" w:type="auto"/>
-            <w:tcBorders>
-              <w:top w:val="single" w:sz="4" w:space="0" w:color="000000"/>
-              <w:left w:val="single" w:sz="4" w:space="0" w:color="000000"/>
-              <w:bottom w:val="single" w:sz="4" w:space="0" w:color="000000"/>
-              <w:right w:val="single" w:sz="4" w:space="0" w:color="000000"/>
-            </w:tcBorders>
-            <w:tcMar>
-              <w:top w:w="0" w:type="dxa"/>
-              <w:left w:w="115" w:type="dxa"/>
-              <w:bottom w:w="0" w:type="dxa"/>
-              <w:right w:w="115" w:type="dxa"/>
-            </w:tcMar>
-          </w:tcPr>
-          <w:p>
-            <w:pPr>
-              <w:spacing w:before="120" w:line="240" w:lineRule="auto"/>
-              <w:ind w:firstLine="12"/>
-              <w:rPr>
-                <w:rFonts w:ascii="Arial" w:eastAsia="Times New Roman" w:hAnsi="Arial" w:cs="Arial"/>
-                <w:color w:val="000000"/>
-                <w:lang w:val="en-US" w:eastAsia="en-US"/>
-              </w:rPr>
-            </w:pPr>
-            <w:r>
-              <w:rPr>
-                <w:rFonts w:ascii="Arial" w:eastAsia="Times New Roman" w:hAnsi="Arial" w:cs="Arial"/>
-                <w:color w:val="000000"/>
-                <w:lang w:val="en-US" w:eastAsia="en-US"/>
-              </w:rPr>
-              <w:t>Số lượng</w:t>
-            </w:r>
-          </w:p>
-        </w:tc>
-        <w:tc>
-          <w:tcPr>
-            <w:tcW w:w="0" w:type="auto"/>
-            <w:tcBorders>
-              <w:top w:val="single" w:sz="4" w:space="0" w:color="000000"/>
-              <w:left w:val="single" w:sz="4" w:space="0" w:color="000000"/>
-              <w:bottom w:val="single" w:sz="4" w:space="0" w:color="000000"/>
-              <w:right w:val="single" w:sz="4" w:space="0" w:color="000000"/>
-            </w:tcBorders>
-            <w:tcMar>
-              <w:top w:w="0" w:type="dxa"/>
-              <w:left w:w="115" w:type="dxa"/>
-              <w:bottom w:w="0" w:type="dxa"/>
-              <w:right w:w="115" w:type="dxa"/>
-            </w:tcMar>
-          </w:tcPr>
-          <w:p>
-            <w:pPr>
-              <w:spacing w:after="0" w:line="240" w:lineRule="auto"/>
-              <w:rPr>
-                <w:rFonts w:ascii="Arial" w:eastAsia="Times New Roman" w:hAnsi="Arial" w:cs="Arial"/>
-                <w:lang w:val="en-US" w:eastAsia="en-US"/>
-              </w:rPr>
-            </w:pPr>
-          </w:p>
-        </w:tc>
-        <w:tc>
-          <w:tcPr>
-            <w:tcW w:w="0" w:type="auto"/>
-            <w:tcBorders>
-              <w:top w:val="single" w:sz="4" w:space="0" w:color="000000"/>
-              <w:left w:val="single" w:sz="4" w:space="0" w:color="000000"/>
-              <w:bottom w:val="single" w:sz="4" w:space="0" w:color="000000"/>
-              <w:right w:val="single" w:sz="4" w:space="0" w:color="000000"/>
-            </w:tcBorders>
-            <w:tcMar>
-              <w:top w:w="0" w:type="dxa"/>
-              <w:left w:w="115" w:type="dxa"/>
-              <w:bottom w:w="0" w:type="dxa"/>
-              <w:right w:w="115" w:type="dxa"/>
-            </w:tcMar>
-          </w:tcPr>
-          <w:p>
-            <w:pPr>
-              <w:spacing w:before="120" w:line="240" w:lineRule="auto"/>
-              <w:ind w:firstLine="12"/>
-              <w:rPr>
-                <w:rFonts w:ascii="Arial" w:eastAsia="Times New Roman" w:hAnsi="Arial" w:cs="Arial"/>
-                <w:color w:val="000000"/>
-                <w:lang w:val="en-US" w:eastAsia="en-US"/>
-              </w:rPr>
-            </w:pPr>
-            <w:r>
-              <w:rPr>
-                <w:rFonts w:ascii="Arial" w:eastAsia="Times New Roman" w:hAnsi="Arial" w:cs="Arial"/>
-                <w:color w:val="000000"/>
-                <w:lang w:val="en-US" w:eastAsia="en-US"/>
-              </w:rPr>
-              <w:t>Có</w:t>
-            </w:r>
-          </w:p>
-        </w:tc>
-        <w:tc>
-          <w:tcPr>
-            <w:tcW w:w="0" w:type="auto"/>
-            <w:tcBorders>
-              <w:top w:val="single" w:sz="4" w:space="0" w:color="000000"/>
-              <w:left w:val="single" w:sz="4" w:space="0" w:color="000000"/>
-              <w:bottom w:val="single" w:sz="4" w:space="0" w:color="000000"/>
-              <w:right w:val="single" w:sz="4" w:space="0" w:color="000000"/>
-            </w:tcBorders>
-            <w:tcMar>
-              <w:top w:w="0" w:type="dxa"/>
-              <w:left w:w="115" w:type="dxa"/>
-              <w:bottom w:w="0" w:type="dxa"/>
-              <w:right w:w="115" w:type="dxa"/>
-            </w:tcMar>
-          </w:tcPr>
-          <w:p>
-            <w:pPr>
-              <w:spacing w:before="120" w:line="240" w:lineRule="auto"/>
-              <w:ind w:firstLine="12"/>
-              <w:rPr>
-                <w:rFonts w:ascii="Arial" w:eastAsia="Times New Roman" w:hAnsi="Arial" w:cs="Arial"/>
-                <w:color w:val="000000"/>
-                <w:lang w:val="en-US" w:eastAsia="en-US"/>
-              </w:rPr>
-            </w:pPr>
-          </w:p>
-        </w:tc>
-        <w:tc>
-          <w:tcPr>
-            <w:tcW w:w="0" w:type="auto"/>
-            <w:tcBorders>
-              <w:top w:val="single" w:sz="4" w:space="0" w:color="000000"/>
-              <w:left w:val="single" w:sz="4" w:space="0" w:color="000000"/>
-              <w:bottom w:val="single" w:sz="4" w:space="0" w:color="000000"/>
-              <w:right w:val="single" w:sz="4" w:space="0" w:color="000000"/>
-            </w:tcBorders>
-            <w:tcMar>
-              <w:top w:w="0" w:type="dxa"/>
-              <w:left w:w="115" w:type="dxa"/>
-              <w:bottom w:w="0" w:type="dxa"/>
-              <w:right w:w="115" w:type="dxa"/>
-            </w:tcMar>
-          </w:tcPr>
-          <w:p>
-            <w:pPr>
-              <w:spacing w:before="120" w:line="240" w:lineRule="auto"/>
-              <w:rPr>
-                <w:rFonts w:ascii="Arial" w:eastAsia="Times New Roman" w:hAnsi="Arial" w:cs="Arial"/>
-                <w:color w:val="000000"/>
-                <w:lang w:val="en-US" w:eastAsia="en-US"/>
-              </w:rPr>
-            </w:pPr>
-            <w:r>
-              <w:rPr>
-                <w:rFonts w:ascii="Arial" w:eastAsia="Times New Roman" w:hAnsi="Arial" w:cs="Arial"/>
-                <w:color w:val="000000"/>
-                <w:lang w:val="en-US" w:eastAsia="en-US"/>
-              </w:rPr>
-              <w:t>1 x [Tên mặt hàng]</w:t>
-            </w:r>
-          </w:p>
-        </w:tc>
-      </w:tr>
-      <w:tr>
-        <w:trPr>
-          <w:jc w:val="center"/>
-        </w:trPr>
-        <w:tc>
-          <w:tcPr>
-            <w:tcW w:w="0" w:type="auto"/>
-            <w:tcBorders>
-              <w:top w:val="single" w:sz="4" w:space="0" w:color="000000"/>
-              <w:left w:val="single" w:sz="4" w:space="0" w:color="000000"/>
-              <w:bottom w:val="single" w:sz="4" w:space="0" w:color="000000"/>
-              <w:right w:val="single" w:sz="4" w:space="0" w:color="000000"/>
-            </w:tcBorders>
-            <w:tcMar>
-              <w:top w:w="0" w:type="dxa"/>
-              <w:left w:w="115" w:type="dxa"/>
-              <w:bottom w:w="0" w:type="dxa"/>
-              <w:right w:w="115" w:type="dxa"/>
-            </w:tcMar>
-            <w:hideMark/>
-          </w:tcPr>
-          <w:p>
-            <w:pPr>
-              <w:spacing w:before="100" w:beforeAutospacing="1" w:after="100" w:afterAutospacing="1" w:line="240" w:lineRule="auto"/>
-              <w:textAlignment w:val="baseline"/>
-              <w:rPr>
-                <w:rFonts w:ascii="Arial" w:eastAsia="Times New Roman" w:hAnsi="Arial" w:cs="Arial"/>
-                <w:color w:val="000000"/>
-                <w:lang w:val="en-US" w:eastAsia="en-US"/>
-              </w:rPr>
-            </w:pPr>
-            <w:r>
-              <w:rPr>
-                <w:rFonts w:ascii="Arial" w:eastAsia="Times New Roman" w:hAnsi="Arial" w:cs="Arial"/>
-                <w:color w:val="000000"/>
-                <w:lang w:val="en-US" w:eastAsia="en-US"/>
-              </w:rPr>
-              <w:t>3</w:t>
-            </w:r>
-          </w:p>
-        </w:tc>
-        <w:tc>
-          <w:tcPr>
-            <w:tcW w:w="0" w:type="auto"/>
-            <w:tcBorders>
-              <w:top w:val="single" w:sz="4" w:space="0" w:color="000000"/>
-              <w:left w:val="single" w:sz="4" w:space="0" w:color="000000"/>
-              <w:bottom w:val="single" w:sz="4" w:space="0" w:color="000000"/>
-              <w:right w:val="single" w:sz="4" w:space="0" w:color="000000"/>
-            </w:tcBorders>
-            <w:tcMar>
-              <w:top w:w="0" w:type="dxa"/>
-              <w:left w:w="115" w:type="dxa"/>
-              <w:bottom w:w="0" w:type="dxa"/>
-              <w:right w:w="115" w:type="dxa"/>
-            </w:tcMar>
-            <w:hideMark/>
-          </w:tcPr>
-          <w:p>
-            <w:pPr>
-              <w:spacing w:before="120" w:line="240" w:lineRule="auto"/>
-              <w:ind w:firstLine="12"/>
-              <w:rPr>
-                <w:rFonts w:ascii="Arial" w:eastAsia="Times New Roman" w:hAnsi="Arial" w:cs="Arial"/>
-                <w:lang w:val="en-US" w:eastAsia="en-US"/>
-              </w:rPr>
-            </w:pPr>
-            <w:r>
-              <w:rPr>
-                <w:rFonts w:ascii="Arial" w:eastAsia="Times New Roman" w:hAnsi="Arial" w:cs="Arial"/>
-                <w:color w:val="000000"/>
-                <w:lang w:val="en-US" w:eastAsia="en-US"/>
-              </w:rPr>
-              <w:t>Tạm tính</w:t>
-            </w:r>
-          </w:p>
-        </w:tc>
-        <w:tc>
-          <w:tcPr>
-            <w:tcW w:w="0" w:type="auto"/>
-            <w:tcBorders>
-              <w:top w:val="single" w:sz="4" w:space="0" w:color="000000"/>
-              <w:left w:val="single" w:sz="4" w:space="0" w:color="000000"/>
-              <w:bottom w:val="single" w:sz="4" w:space="0" w:color="000000"/>
-              <w:right w:val="single" w:sz="4" w:space="0" w:color="000000"/>
-            </w:tcBorders>
-            <w:tcMar>
-              <w:top w:w="0" w:type="dxa"/>
-              <w:left w:w="115" w:type="dxa"/>
-              <w:bottom w:w="0" w:type="dxa"/>
-              <w:right w:w="115" w:type="dxa"/>
-            </w:tcMar>
-            <w:hideMark/>
-          </w:tcPr>
-          <w:p>
-            <w:pPr>
-              <w:spacing w:after="0" w:line="240" w:lineRule="auto"/>
-              <w:rPr>
-                <w:rFonts w:ascii="Arial" w:eastAsia="Times New Roman" w:hAnsi="Arial" w:cs="Arial"/>
-                <w:lang w:val="en-US" w:eastAsia="en-US"/>
-              </w:rPr>
-            </w:pPr>
-          </w:p>
-        </w:tc>
-        <w:tc>
-          <w:tcPr>
-            <w:tcW w:w="0" w:type="auto"/>
-            <w:tcBorders>
-              <w:top w:val="single" w:sz="4" w:space="0" w:color="000000"/>
-              <w:left w:val="single" w:sz="4" w:space="0" w:color="000000"/>
-              <w:bottom w:val="single" w:sz="4" w:space="0" w:color="000000"/>
-              <w:right w:val="single" w:sz="4" w:space="0" w:color="000000"/>
-            </w:tcBorders>
-            <w:tcMar>
-              <w:top w:w="0" w:type="dxa"/>
-              <w:left w:w="115" w:type="dxa"/>
-              <w:bottom w:w="0" w:type="dxa"/>
-              <w:right w:w="115" w:type="dxa"/>
-            </w:tcMar>
-            <w:hideMark/>
-          </w:tcPr>
-          <w:p>
-            <w:pPr>
-              <w:spacing w:before="120" w:line="240" w:lineRule="auto"/>
-              <w:ind w:firstLine="12"/>
-              <w:rPr>
-                <w:rFonts w:ascii="Arial" w:eastAsia="Times New Roman" w:hAnsi="Arial" w:cs="Arial"/>
-                <w:lang w:val="en-US" w:eastAsia="en-US"/>
-              </w:rPr>
-            </w:pPr>
-            <w:r>
-              <w:rPr>
-                <w:rFonts w:ascii="Arial" w:eastAsia="Times New Roman" w:hAnsi="Arial" w:cs="Arial"/>
-                <w:color w:val="000000"/>
-                <w:lang w:val="en-US" w:eastAsia="en-US"/>
-              </w:rPr>
-              <w:t>Có</w:t>
-            </w:r>
-          </w:p>
-        </w:tc>
-        <w:tc>
-          <w:tcPr>
-            <w:tcW w:w="0" w:type="auto"/>
-            <w:tcBorders>
-              <w:top w:val="single" w:sz="4" w:space="0" w:color="000000"/>
-              <w:left w:val="single" w:sz="4" w:space="0" w:color="000000"/>
-              <w:bottom w:val="single" w:sz="4" w:space="0" w:color="000000"/>
-              <w:right w:val="single" w:sz="4" w:space="0" w:color="000000"/>
-            </w:tcBorders>
-            <w:tcMar>
-              <w:top w:w="0" w:type="dxa"/>
-              <w:left w:w="115" w:type="dxa"/>
-              <w:bottom w:w="0" w:type="dxa"/>
-              <w:right w:w="115" w:type="dxa"/>
-            </w:tcMar>
-            <w:hideMark/>
-          </w:tcPr>
-          <w:p>
-            <w:pPr>
-              <w:spacing w:before="120" w:line="240" w:lineRule="auto"/>
-              <w:ind w:firstLine="12"/>
-              <w:rPr>
-                <w:rFonts w:ascii="Arial" w:eastAsia="Times New Roman" w:hAnsi="Arial" w:cs="Arial"/>
-                <w:lang w:val="en-US" w:eastAsia="en-US"/>
-              </w:rPr>
-            </w:pPr>
-          </w:p>
-        </w:tc>
-        <w:tc>
-          <w:tcPr>
-            <w:tcW w:w="0" w:type="auto"/>
-            <w:tcBorders>
-              <w:top w:val="single" w:sz="4" w:space="0" w:color="000000"/>
-              <w:left w:val="single" w:sz="4" w:space="0" w:color="000000"/>
-              <w:bottom w:val="single" w:sz="4" w:space="0" w:color="000000"/>
-              <w:right w:val="single" w:sz="4" w:space="0" w:color="000000"/>
-            </w:tcBorders>
-            <w:tcMar>
-              <w:top w:w="0" w:type="dxa"/>
-              <w:left w:w="115" w:type="dxa"/>
-              <w:bottom w:w="0" w:type="dxa"/>
-              <w:right w:w="115" w:type="dxa"/>
-            </w:tcMar>
-            <w:hideMark/>
-          </w:tcPr>
-          <w:p>
-            <w:pPr>
-              <w:spacing w:before="120" w:line="240" w:lineRule="auto"/>
-              <w:rPr>
-                <w:rFonts w:ascii="Arial" w:eastAsia="Times New Roman" w:hAnsi="Arial" w:cs="Arial"/>
-                <w:lang w:val="en-US" w:eastAsia="en-US"/>
-              </w:rPr>
-            </w:pPr>
-            <w:r>
-              <w:rPr>
-                <w:rFonts w:ascii="Arial" w:eastAsia="Times New Roman" w:hAnsi="Arial" w:cs="Arial"/>
-                <w:color w:val="000000"/>
-                <w:lang w:val="en-US" w:eastAsia="en-US"/>
-              </w:rPr>
-              <w:t>70.000.000 đ</w:t>
-            </w:r>
-          </w:p>
-        </w:tc>
-      </w:tr>
-      <w:tr>
-        <w:trPr>
-          <w:jc w:val="center"/>
-        </w:trPr>
-        <w:tc>
-          <w:tcPr>
-            <w:tcW w:w="0" w:type="auto"/>
-            <w:tcBorders>
-              <w:top w:val="single" w:sz="4" w:space="0" w:color="000000"/>
-              <w:left w:val="single" w:sz="4" w:space="0" w:color="000000"/>
-              <w:bottom w:val="single" w:sz="4" w:space="0" w:color="000000"/>
-              <w:right w:val="single" w:sz="4" w:space="0" w:color="000000"/>
-            </w:tcBorders>
-            <w:tcMar>
-              <w:top w:w="0" w:type="dxa"/>
-              <w:left w:w="115" w:type="dxa"/>
-              <w:bottom w:w="0" w:type="dxa"/>
-              <w:right w:w="115" w:type="dxa"/>
-            </w:tcMar>
-          </w:tcPr>
-          <w:p>
-            <w:pPr>
-              <w:spacing w:before="100" w:beforeAutospacing="1" w:after="100" w:afterAutospacing="1" w:line="240" w:lineRule="auto"/>
-              <w:textAlignment w:val="baseline"/>
-              <w:rPr>
-                <w:rFonts w:ascii="Arial" w:eastAsia="Times New Roman" w:hAnsi="Arial" w:cs="Arial"/>
-                <w:color w:val="000000"/>
-                <w:lang w:val="en-US" w:eastAsia="en-US"/>
-              </w:rPr>
-            </w:pPr>
-            <w:r>
-              <w:rPr>
-                <w:rFonts w:ascii="Arial" w:eastAsia="Times New Roman" w:hAnsi="Arial" w:cs="Arial"/>
-                <w:color w:val="000000"/>
-                <w:lang w:val="en-US" w:eastAsia="en-US"/>
-              </w:rPr>
-              <w:t>4</w:t>
-            </w:r>
-          </w:p>
-        </w:tc>
-        <w:tc>
-          <w:tcPr>
-            <w:tcW w:w="0" w:type="auto"/>
-            <w:tcBorders>
-              <w:top w:val="single" w:sz="4" w:space="0" w:color="000000"/>
-              <w:left w:val="single" w:sz="4" w:space="0" w:color="000000"/>
-              <w:bottom w:val="single" w:sz="4" w:space="0" w:color="000000"/>
-              <w:right w:val="single" w:sz="4" w:space="0" w:color="000000"/>
-            </w:tcBorders>
-            <w:tcMar>
-              <w:top w:w="0" w:type="dxa"/>
-              <w:left w:w="115" w:type="dxa"/>
-              <w:bottom w:w="0" w:type="dxa"/>
-              <w:right w:w="115" w:type="dxa"/>
-            </w:tcMar>
-          </w:tcPr>
-          <w:p>
-            <w:pPr>
-              <w:spacing w:before="120" w:line="240" w:lineRule="auto"/>
-              <w:ind w:firstLine="12"/>
-              <w:rPr>
-                <w:rFonts w:ascii="Arial" w:eastAsia="Times New Roman" w:hAnsi="Arial" w:cs="Arial"/>
-                <w:color w:val="000000"/>
-                <w:lang w:val="en-US" w:eastAsia="en-US"/>
-              </w:rPr>
-            </w:pPr>
-            <w:r>
-              <w:rPr>
-                <w:rFonts w:ascii="Arial" w:eastAsia="Times New Roman" w:hAnsi="Arial" w:cs="Arial"/>
-                <w:color w:val="000000"/>
-                <w:lang w:val="en-US" w:eastAsia="en-US"/>
-              </w:rPr>
-              <w:t>Thành tiền</w:t>
-            </w:r>
-          </w:p>
-        </w:tc>
-        <w:tc>
-          <w:tcPr>
-            <w:tcW w:w="0" w:type="auto"/>
-            <w:tcBorders>
-              <w:top w:val="single" w:sz="4" w:space="0" w:color="000000"/>
-              <w:left w:val="single" w:sz="4" w:space="0" w:color="000000"/>
-              <w:bottom w:val="single" w:sz="4" w:space="0" w:color="000000"/>
-              <w:right w:val="single" w:sz="4" w:space="0" w:color="000000"/>
-            </w:tcBorders>
-            <w:tcMar>
-              <w:top w:w="0" w:type="dxa"/>
-              <w:left w:w="115" w:type="dxa"/>
-              <w:bottom w:w="0" w:type="dxa"/>
-              <w:right w:w="115" w:type="dxa"/>
-            </w:tcMar>
-          </w:tcPr>
-          <w:p>
-            <w:pPr>
-              <w:spacing w:after="0" w:line="240" w:lineRule="auto"/>
-              <w:rPr>
-                <w:rFonts w:ascii="Arial" w:eastAsia="Times New Roman" w:hAnsi="Arial" w:cs="Arial"/>
-                <w:lang w:val="en-US" w:eastAsia="en-US"/>
-              </w:rPr>
-            </w:pPr>
-          </w:p>
-        </w:tc>
-        <w:tc>
-          <w:tcPr>
-            <w:tcW w:w="0" w:type="auto"/>
-            <w:tcBorders>
-              <w:top w:val="single" w:sz="4" w:space="0" w:color="000000"/>
-              <w:left w:val="single" w:sz="4" w:space="0" w:color="000000"/>
-              <w:bottom w:val="single" w:sz="4" w:space="0" w:color="000000"/>
-              <w:right w:val="single" w:sz="4" w:space="0" w:color="000000"/>
-            </w:tcBorders>
-            <w:tcMar>
-              <w:top w:w="0" w:type="dxa"/>
-              <w:left w:w="115" w:type="dxa"/>
-              <w:bottom w:w="0" w:type="dxa"/>
-              <w:right w:w="115" w:type="dxa"/>
-            </w:tcMar>
-          </w:tcPr>
-          <w:p>
-            <w:pPr>
-              <w:spacing w:before="120" w:line="240" w:lineRule="auto"/>
-              <w:ind w:firstLine="12"/>
-              <w:rPr>
-                <w:rFonts w:ascii="Arial" w:eastAsia="Times New Roman" w:hAnsi="Arial" w:cs="Arial"/>
-                <w:color w:val="000000"/>
-                <w:lang w:val="en-US" w:eastAsia="en-US"/>
-              </w:rPr>
-            </w:pPr>
-            <w:r>
-              <w:rPr>
-                <w:rFonts w:ascii="Arial" w:eastAsia="Times New Roman" w:hAnsi="Arial" w:cs="Arial"/>
-                <w:color w:val="000000"/>
-                <w:lang w:val="en-US" w:eastAsia="en-US"/>
-              </w:rPr>
-              <w:t>Có</w:t>
-            </w:r>
-          </w:p>
-        </w:tc>
-        <w:tc>
-          <w:tcPr>
-            <w:tcW w:w="0" w:type="auto"/>
-            <w:tcBorders>
-              <w:top w:val="single" w:sz="4" w:space="0" w:color="000000"/>
-              <w:left w:val="single" w:sz="4" w:space="0" w:color="000000"/>
-              <w:bottom w:val="single" w:sz="4" w:space="0" w:color="000000"/>
-              <w:right w:val="single" w:sz="4" w:space="0" w:color="000000"/>
-            </w:tcBorders>
-            <w:tcMar>
-              <w:top w:w="0" w:type="dxa"/>
-              <w:left w:w="115" w:type="dxa"/>
-              <w:bottom w:w="0" w:type="dxa"/>
-              <w:right w:w="115" w:type="dxa"/>
-            </w:tcMar>
-          </w:tcPr>
-          <w:p>
-            <w:pPr>
-              <w:spacing w:before="120" w:line="240" w:lineRule="auto"/>
-              <w:ind w:firstLine="12"/>
-              <w:rPr>
-                <w:rFonts w:ascii="Arial" w:eastAsia="Times New Roman" w:hAnsi="Arial" w:cs="Arial"/>
-                <w:color w:val="000000"/>
-                <w:lang w:val="en-US" w:eastAsia="en-US"/>
-              </w:rPr>
-            </w:pPr>
-          </w:p>
-        </w:tc>
-        <w:tc>
-          <w:tcPr>
-            <w:tcW w:w="0" w:type="auto"/>
-            <w:tcBorders>
-              <w:top w:val="single" w:sz="4" w:space="0" w:color="000000"/>
-              <w:left w:val="single" w:sz="4" w:space="0" w:color="000000"/>
-              <w:bottom w:val="single" w:sz="4" w:space="0" w:color="000000"/>
-              <w:right w:val="single" w:sz="4" w:space="0" w:color="000000"/>
-            </w:tcBorders>
-            <w:tcMar>
-              <w:top w:w="0" w:type="dxa"/>
-              <w:left w:w="115" w:type="dxa"/>
-              <w:bottom w:w="0" w:type="dxa"/>
-              <w:right w:w="115" w:type="dxa"/>
-            </w:tcMar>
-          </w:tcPr>
-          <w:p>
-            <w:pPr>
-              <w:spacing w:before="120" w:line="240" w:lineRule="auto"/>
-              <w:rPr>
-                <w:rFonts w:ascii="Arial" w:eastAsia="Times New Roman" w:hAnsi="Arial" w:cs="Arial"/>
-                <w:color w:val="000000"/>
-                <w:lang w:val="en-US" w:eastAsia="en-US"/>
-              </w:rPr>
-            </w:pPr>
-            <w:r>
-              <w:rPr>
-                <w:rFonts w:ascii="Arial" w:eastAsia="Times New Roman" w:hAnsi="Arial" w:cs="Arial"/>
-                <w:color w:val="000000"/>
-                <w:lang w:val="en-US" w:eastAsia="en-US"/>
-              </w:rPr>
-              <w:t>70.000.000 đ</w:t>
-            </w:r>
-          </w:p>
-        </w:tc>
-      </w:tr>
-      <w:tr>
-        <w:trPr>
-          <w:jc w:val="center"/>
-        </w:trPr>
-        <w:tc>
-          <w:tcPr>
-            <w:tcW w:w="0" w:type="auto"/>
-            <w:tcBorders>
-              <w:top w:val="single" w:sz="4" w:space="0" w:color="000000"/>
-              <w:left w:val="single" w:sz="4" w:space="0" w:color="000000"/>
-              <w:bottom w:val="single" w:sz="4" w:space="0" w:color="000000"/>
-              <w:right w:val="single" w:sz="4" w:space="0" w:color="000000"/>
-            </w:tcBorders>
-            <w:tcMar>
-              <w:top w:w="0" w:type="dxa"/>
-              <w:left w:w="115" w:type="dxa"/>
-              <w:bottom w:w="0" w:type="dxa"/>
-              <w:right w:w="115" w:type="dxa"/>
-            </w:tcMar>
-          </w:tcPr>
-          <w:p>
-            <w:pPr>
-              <w:spacing w:before="100" w:beforeAutospacing="1" w:after="100" w:afterAutospacing="1" w:line="240" w:lineRule="auto"/>
-              <w:textAlignment w:val="baseline"/>
-              <w:rPr>
-                <w:rFonts w:ascii="Arial" w:eastAsia="Times New Roman" w:hAnsi="Arial" w:cs="Arial"/>
-                <w:color w:val="000000"/>
-                <w:lang w:val="en-US" w:eastAsia="en-US"/>
-              </w:rPr>
-            </w:pPr>
-            <w:r>
-              <w:rPr>
-                <w:rFonts w:ascii="Arial" w:eastAsia="Times New Roman" w:hAnsi="Arial" w:cs="Arial"/>
-                <w:color w:val="000000"/>
-                <w:lang w:val="en-US" w:eastAsia="en-US"/>
-              </w:rPr>
-              <w:t>5</w:t>
-            </w:r>
-          </w:p>
-        </w:tc>
-        <w:tc>
-          <w:tcPr>
-            <w:tcW w:w="0" w:type="auto"/>
-            <w:tcBorders>
-              <w:top w:val="single" w:sz="4" w:space="0" w:color="000000"/>
-              <w:left w:val="single" w:sz="4" w:space="0" w:color="000000"/>
-              <w:bottom w:val="single" w:sz="4" w:space="0" w:color="000000"/>
-              <w:right w:val="single" w:sz="4" w:space="0" w:color="000000"/>
-            </w:tcBorders>
-            <w:tcMar>
-              <w:top w:w="0" w:type="dxa"/>
-              <w:left w:w="115" w:type="dxa"/>
-              <w:bottom w:w="0" w:type="dxa"/>
-              <w:right w:w="115" w:type="dxa"/>
-            </w:tcMar>
-          </w:tcPr>
-          <w:p>
-            <w:pPr>
-              <w:spacing w:before="120" w:line="240" w:lineRule="auto"/>
-              <w:ind w:firstLine="12"/>
-              <w:rPr>
-                <w:rFonts w:ascii="Arial" w:eastAsia="Times New Roman" w:hAnsi="Arial" w:cs="Arial"/>
-                <w:color w:val="000000"/>
-                <w:lang w:val="en-US" w:eastAsia="en-US"/>
-              </w:rPr>
-            </w:pPr>
-            <w:r>
-              <w:rPr>
-                <w:rFonts w:ascii="Arial" w:eastAsia="Times New Roman" w:hAnsi="Arial" w:cs="Arial"/>
-                <w:color w:val="000000"/>
-                <w:lang w:val="en-US" w:eastAsia="en-US"/>
-              </w:rPr>
-              <w:t>Họ và tên</w:t>
-            </w:r>
-          </w:p>
-        </w:tc>
-        <w:tc>
-          <w:tcPr>
-            <w:tcW w:w="0" w:type="auto"/>
-            <w:tcBorders>
-              <w:top w:val="single" w:sz="4" w:space="0" w:color="000000"/>
-              <w:left w:val="single" w:sz="4" w:space="0" w:color="000000"/>
-              <w:bottom w:val="single" w:sz="4" w:space="0" w:color="000000"/>
-              <w:right w:val="single" w:sz="4" w:space="0" w:color="000000"/>
-            </w:tcBorders>
-            <w:tcMar>
-              <w:top w:w="0" w:type="dxa"/>
-              <w:left w:w="115" w:type="dxa"/>
-              <w:bottom w:w="0" w:type="dxa"/>
-              <w:right w:w="115" w:type="dxa"/>
-            </w:tcMar>
-          </w:tcPr>
-          <w:p>
-            <w:pPr>
-              <w:spacing w:after="0" w:line="240" w:lineRule="auto"/>
-              <w:rPr>
-                <w:rFonts w:ascii="Arial" w:eastAsia="Times New Roman" w:hAnsi="Arial" w:cs="Arial"/>
-                <w:lang w:val="en-US" w:eastAsia="en-US"/>
-              </w:rPr>
-            </w:pPr>
-          </w:p>
-        </w:tc>
-        <w:tc>
-          <w:tcPr>
-            <w:tcW w:w="0" w:type="auto"/>
-            <w:tcBorders>
-              <w:top w:val="single" w:sz="4" w:space="0" w:color="000000"/>
-              <w:left w:val="single" w:sz="4" w:space="0" w:color="000000"/>
-              <w:bottom w:val="single" w:sz="4" w:space="0" w:color="000000"/>
-              <w:right w:val="single" w:sz="4" w:space="0" w:color="000000"/>
-            </w:tcBorders>
-            <w:tcMar>
-              <w:top w:w="0" w:type="dxa"/>
-              <w:left w:w="115" w:type="dxa"/>
-              <w:bottom w:w="0" w:type="dxa"/>
-              <w:right w:w="115" w:type="dxa"/>
-            </w:tcMar>
-          </w:tcPr>
-          <w:p>
-            <w:pPr>
-              <w:spacing w:before="120" w:line="240" w:lineRule="auto"/>
-              <w:ind w:firstLine="12"/>
-              <w:rPr>
-                <w:rFonts w:ascii="Arial" w:eastAsia="Times New Roman" w:hAnsi="Arial" w:cs="Arial"/>
-                <w:color w:val="000000"/>
-                <w:lang w:val="en-US" w:eastAsia="en-US"/>
-              </w:rPr>
-            </w:pPr>
-            <w:r>
-              <w:rPr>
-                <w:rFonts w:ascii="Arial" w:eastAsia="Times New Roman" w:hAnsi="Arial" w:cs="Arial"/>
-                <w:color w:val="000000"/>
-                <w:lang w:val="en-US" w:eastAsia="en-US"/>
-              </w:rPr>
-              <w:t>Có</w:t>
-            </w:r>
-          </w:p>
-        </w:tc>
-        <w:tc>
-          <w:tcPr>
-            <w:tcW w:w="0" w:type="auto"/>
-            <w:tcBorders>
-              <w:top w:val="single" w:sz="4" w:space="0" w:color="000000"/>
-              <w:left w:val="single" w:sz="4" w:space="0" w:color="000000"/>
-              <w:bottom w:val="single" w:sz="4" w:space="0" w:color="000000"/>
-              <w:right w:val="single" w:sz="4" w:space="0" w:color="000000"/>
-            </w:tcBorders>
-            <w:tcMar>
-              <w:top w:w="0" w:type="dxa"/>
-              <w:left w:w="115" w:type="dxa"/>
-              <w:bottom w:w="0" w:type="dxa"/>
-              <w:right w:w="115" w:type="dxa"/>
-            </w:tcMar>
-          </w:tcPr>
-          <w:p>
-            <w:pPr>
-              <w:spacing w:before="120" w:line="240" w:lineRule="auto"/>
-              <w:ind w:firstLine="12"/>
-              <w:rPr>
-                <w:rFonts w:ascii="Arial" w:eastAsia="Times New Roman" w:hAnsi="Arial" w:cs="Arial"/>
-                <w:color w:val="000000"/>
-                <w:lang w:val="en-US" w:eastAsia="en-US"/>
-              </w:rPr>
-            </w:pPr>
-          </w:p>
-        </w:tc>
-        <w:tc>
-          <w:tcPr>
-            <w:tcW w:w="0" w:type="auto"/>
-            <w:tcBorders>
-              <w:top w:val="single" w:sz="4" w:space="0" w:color="000000"/>
-              <w:left w:val="single" w:sz="4" w:space="0" w:color="000000"/>
-              <w:bottom w:val="single" w:sz="4" w:space="0" w:color="000000"/>
-              <w:right w:val="single" w:sz="4" w:space="0" w:color="000000"/>
-            </w:tcBorders>
-            <w:tcMar>
-              <w:top w:w="0" w:type="dxa"/>
-              <w:left w:w="115" w:type="dxa"/>
-              <w:bottom w:w="0" w:type="dxa"/>
-              <w:right w:w="115" w:type="dxa"/>
-            </w:tcMar>
-          </w:tcPr>
-          <w:p>
-            <w:pPr>
-              <w:spacing w:before="120" w:line="240" w:lineRule="auto"/>
-              <w:rPr>
-                <w:rFonts w:ascii="Arial" w:eastAsia="Times New Roman" w:hAnsi="Arial" w:cs="Arial"/>
-                <w:color w:val="000000"/>
-                <w:lang w:val="en-US" w:eastAsia="en-US"/>
-              </w:rPr>
-            </w:pPr>
-            <w:r>
-              <w:rPr>
-                <w:rFonts w:ascii="Arial" w:eastAsia="Times New Roman" w:hAnsi="Arial" w:cs="Arial"/>
-                <w:color w:val="000000"/>
-                <w:lang w:val="en-US" w:eastAsia="en-US"/>
-              </w:rPr>
-              <w:t>Nguyễn Văn A</w:t>
-            </w:r>
-          </w:p>
-        </w:tc>
-      </w:tr>
-      <w:tr>
-        <w:trPr>
-          <w:jc w:val="center"/>
-        </w:trPr>
-        <w:tc>
-          <w:tcPr>
-            <w:tcW w:w="0" w:type="auto"/>
-            <w:tcBorders>
-              <w:top w:val="single" w:sz="4" w:space="0" w:color="000000"/>
-              <w:left w:val="single" w:sz="4" w:space="0" w:color="000000"/>
-              <w:bottom w:val="single" w:sz="4" w:space="0" w:color="000000"/>
-              <w:right w:val="single" w:sz="4" w:space="0" w:color="000000"/>
-            </w:tcBorders>
-            <w:tcMar>
-              <w:top w:w="0" w:type="dxa"/>
-              <w:left w:w="115" w:type="dxa"/>
-              <w:bottom w:w="0" w:type="dxa"/>
-              <w:right w:w="115" w:type="dxa"/>
-            </w:tcMar>
-          </w:tcPr>
-          <w:p>
-            <w:pPr>
-              <w:spacing w:before="100" w:beforeAutospacing="1" w:after="100" w:afterAutospacing="1" w:line="240" w:lineRule="auto"/>
-              <w:textAlignment w:val="baseline"/>
-              <w:rPr>
-                <w:rFonts w:ascii="Arial" w:eastAsia="Times New Roman" w:hAnsi="Arial" w:cs="Arial"/>
-                <w:color w:val="000000"/>
-                <w:lang w:val="en-US" w:eastAsia="en-US"/>
-              </w:rPr>
-            </w:pPr>
-            <w:r>
-              <w:rPr>
-                <w:rFonts w:ascii="Arial" w:eastAsia="Times New Roman" w:hAnsi="Arial" w:cs="Arial"/>
-                <w:color w:val="000000"/>
-                <w:lang w:val="en-US" w:eastAsia="en-US"/>
-              </w:rPr>
-              <w:t>6</w:t>
-            </w:r>
-          </w:p>
-        </w:tc>
-        <w:tc>
-          <w:tcPr>
-            <w:tcW w:w="0" w:type="auto"/>
-            <w:tcBorders>
-              <w:top w:val="single" w:sz="4" w:space="0" w:color="000000"/>
-              <w:left w:val="single" w:sz="4" w:space="0" w:color="000000"/>
-              <w:bottom w:val="single" w:sz="4" w:space="0" w:color="000000"/>
-              <w:right w:val="single" w:sz="4" w:space="0" w:color="000000"/>
-            </w:tcBorders>
-            <w:tcMar>
-              <w:top w:w="0" w:type="dxa"/>
-              <w:left w:w="115" w:type="dxa"/>
-              <w:bottom w:w="0" w:type="dxa"/>
-              <w:right w:w="115" w:type="dxa"/>
-            </w:tcMar>
-          </w:tcPr>
-          <w:p>
-            <w:pPr>
-              <w:spacing w:before="120" w:line="240" w:lineRule="auto"/>
-              <w:ind w:firstLine="12"/>
-              <w:rPr>
-                <w:rFonts w:ascii="Arial" w:eastAsia="Times New Roman" w:hAnsi="Arial" w:cs="Arial"/>
-                <w:color w:val="000000"/>
-                <w:lang w:val="en-US" w:eastAsia="en-US"/>
-              </w:rPr>
-            </w:pPr>
-            <w:r>
-              <w:rPr>
-                <w:rFonts w:ascii="Arial" w:eastAsia="Times New Roman" w:hAnsi="Arial" w:cs="Arial"/>
-                <w:color w:val="000000"/>
-                <w:lang w:val="en-US" w:eastAsia="en-US"/>
-              </w:rPr>
-              <w:t>Số điện thoại</w:t>
-            </w:r>
-          </w:p>
-        </w:tc>
-        <w:tc>
-          <w:tcPr>
-            <w:tcW w:w="0" w:type="auto"/>
-            <w:tcBorders>
-              <w:top w:val="single" w:sz="4" w:space="0" w:color="000000"/>
-              <w:left w:val="single" w:sz="4" w:space="0" w:color="000000"/>
-              <w:bottom w:val="single" w:sz="4" w:space="0" w:color="000000"/>
-              <w:right w:val="single" w:sz="4" w:space="0" w:color="000000"/>
-            </w:tcBorders>
-            <w:tcMar>
-              <w:top w:w="0" w:type="dxa"/>
-              <w:left w:w="115" w:type="dxa"/>
-              <w:bottom w:w="0" w:type="dxa"/>
-              <w:right w:w="115" w:type="dxa"/>
-            </w:tcMar>
-          </w:tcPr>
-          <w:p>
-            <w:pPr>
-              <w:spacing w:after="0" w:line="240" w:lineRule="auto"/>
-              <w:rPr>
-                <w:rFonts w:ascii="Arial" w:eastAsia="Times New Roman" w:hAnsi="Arial" w:cs="Arial"/>
-                <w:lang w:val="en-US" w:eastAsia="en-US"/>
-              </w:rPr>
-            </w:pPr>
-          </w:p>
-        </w:tc>
-        <w:tc>
-          <w:tcPr>
-            <w:tcW w:w="0" w:type="auto"/>
-            <w:tcBorders>
-              <w:top w:val="single" w:sz="4" w:space="0" w:color="000000"/>
-              <w:left w:val="single" w:sz="4" w:space="0" w:color="000000"/>
-              <w:bottom w:val="single" w:sz="4" w:space="0" w:color="000000"/>
-              <w:right w:val="single" w:sz="4" w:space="0" w:color="000000"/>
-            </w:tcBorders>
-            <w:tcMar>
-              <w:top w:w="0" w:type="dxa"/>
-              <w:left w:w="115" w:type="dxa"/>
-              <w:bottom w:w="0" w:type="dxa"/>
-              <w:right w:w="115" w:type="dxa"/>
-            </w:tcMar>
-          </w:tcPr>
-          <w:p>
-            <w:pPr>
-              <w:spacing w:before="120" w:line="240" w:lineRule="auto"/>
-              <w:ind w:firstLine="12"/>
-              <w:rPr>
-                <w:rFonts w:ascii="Arial" w:eastAsia="Times New Roman" w:hAnsi="Arial" w:cs="Arial"/>
-                <w:color w:val="000000"/>
-                <w:lang w:val="en-US" w:eastAsia="en-US"/>
-              </w:rPr>
-            </w:pPr>
-            <w:r>
-              <w:rPr>
-                <w:rFonts w:ascii="Arial" w:eastAsia="Times New Roman" w:hAnsi="Arial" w:cs="Arial"/>
-                <w:color w:val="000000"/>
-                <w:lang w:val="en-US" w:eastAsia="en-US"/>
-              </w:rPr>
-              <w:t>Có</w:t>
-            </w:r>
-          </w:p>
-        </w:tc>
-        <w:tc>
-          <w:tcPr>
-            <w:tcW w:w="0" w:type="auto"/>
-            <w:tcBorders>
-              <w:top w:val="single" w:sz="4" w:space="0" w:color="000000"/>
-              <w:left w:val="single" w:sz="4" w:space="0" w:color="000000"/>
-              <w:bottom w:val="single" w:sz="4" w:space="0" w:color="000000"/>
-              <w:right w:val="single" w:sz="4" w:space="0" w:color="000000"/>
-            </w:tcBorders>
-            <w:tcMar>
-              <w:top w:w="0" w:type="dxa"/>
-              <w:left w:w="115" w:type="dxa"/>
-              <w:bottom w:w="0" w:type="dxa"/>
-              <w:right w:w="115" w:type="dxa"/>
-            </w:tcMar>
-          </w:tcPr>
-          <w:p>
-            <w:pPr>
-              <w:spacing w:before="120" w:line="240" w:lineRule="auto"/>
-              <w:ind w:firstLine="12"/>
-              <w:rPr>
-                <w:rFonts w:ascii="Arial" w:eastAsia="Times New Roman" w:hAnsi="Arial" w:cs="Arial"/>
-                <w:color w:val="000000"/>
-                <w:lang w:val="en-US" w:eastAsia="en-US"/>
-              </w:rPr>
-            </w:pPr>
-          </w:p>
-        </w:tc>
-        <w:tc>
-          <w:tcPr>
-            <w:tcW w:w="0" w:type="auto"/>
-            <w:tcBorders>
-              <w:top w:val="single" w:sz="4" w:space="0" w:color="000000"/>
-              <w:left w:val="single" w:sz="4" w:space="0" w:color="000000"/>
-              <w:bottom w:val="single" w:sz="4" w:space="0" w:color="000000"/>
-              <w:right w:val="single" w:sz="4" w:space="0" w:color="000000"/>
-            </w:tcBorders>
-            <w:tcMar>
-              <w:top w:w="0" w:type="dxa"/>
-              <w:left w:w="115" w:type="dxa"/>
-              <w:bottom w:w="0" w:type="dxa"/>
-              <w:right w:w="115" w:type="dxa"/>
-            </w:tcMar>
-          </w:tcPr>
-          <w:p>
-            <w:pPr>
-              <w:spacing w:before="120" w:line="240" w:lineRule="auto"/>
-              <w:rPr>
-                <w:rFonts w:ascii="Arial" w:eastAsia="Times New Roman" w:hAnsi="Arial" w:cs="Arial"/>
-                <w:color w:val="000000"/>
-                <w:lang w:val="en-US" w:eastAsia="en-US"/>
-              </w:rPr>
-            </w:pPr>
-            <w:r>
-              <w:rPr>
-                <w:rFonts w:ascii="Arial" w:eastAsia="Times New Roman" w:hAnsi="Arial" w:cs="Arial"/>
-                <w:color w:val="000000"/>
-                <w:lang w:val="en-US" w:eastAsia="en-US"/>
-              </w:rPr>
-              <w:t>09678520560</w:t>
-            </w:r>
-          </w:p>
-        </w:tc>
-      </w:tr>
-      <w:tr>
-        <w:trPr>
-          <w:jc w:val="center"/>
-        </w:trPr>
-        <w:tc>
-          <w:tcPr>
-            <w:tcW w:w="0" w:type="auto"/>
-            <w:tcBorders>
-              <w:top w:val="single" w:sz="4" w:space="0" w:color="000000"/>
-              <w:left w:val="single" w:sz="4" w:space="0" w:color="000000"/>
-              <w:bottom w:val="single" w:sz="4" w:space="0" w:color="000000"/>
-              <w:right w:val="single" w:sz="4" w:space="0" w:color="000000"/>
-            </w:tcBorders>
-            <w:tcMar>
-              <w:top w:w="0" w:type="dxa"/>
-              <w:left w:w="115" w:type="dxa"/>
-              <w:bottom w:w="0" w:type="dxa"/>
-              <w:right w:w="115" w:type="dxa"/>
-            </w:tcMar>
-          </w:tcPr>
-          <w:p>
-            <w:pPr>
-              <w:spacing w:before="100" w:beforeAutospacing="1" w:after="100" w:afterAutospacing="1" w:line="240" w:lineRule="auto"/>
-              <w:textAlignment w:val="baseline"/>
-              <w:rPr>
-                <w:rFonts w:ascii="Arial" w:eastAsia="Times New Roman" w:hAnsi="Arial" w:cs="Arial"/>
-                <w:color w:val="000000"/>
-                <w:lang w:val="en-US" w:eastAsia="en-US"/>
-              </w:rPr>
-            </w:pPr>
-            <w:r>
-              <w:rPr>
-                <w:rFonts w:ascii="Arial" w:eastAsia="Times New Roman" w:hAnsi="Arial" w:cs="Arial"/>
-                <w:color w:val="000000"/>
-                <w:lang w:val="en-US" w:eastAsia="en-US"/>
-              </w:rPr>
-              <w:t>7</w:t>
-            </w:r>
-          </w:p>
-        </w:tc>
-        <w:tc>
-          <w:tcPr>
-            <w:tcW w:w="0" w:type="auto"/>
-            <w:tcBorders>
-              <w:top w:val="single" w:sz="4" w:space="0" w:color="000000"/>
-              <w:left w:val="single" w:sz="4" w:space="0" w:color="000000"/>
-              <w:bottom w:val="single" w:sz="4" w:space="0" w:color="000000"/>
-              <w:right w:val="single" w:sz="4" w:space="0" w:color="000000"/>
-            </w:tcBorders>
-            <w:tcMar>
-              <w:top w:w="0" w:type="dxa"/>
-              <w:left w:w="115" w:type="dxa"/>
-              <w:bottom w:w="0" w:type="dxa"/>
-              <w:right w:w="115" w:type="dxa"/>
-            </w:tcMar>
-          </w:tcPr>
-          <w:p>
-            <w:pPr>
-              <w:spacing w:before="120" w:line="240" w:lineRule="auto"/>
-              <w:ind w:firstLine="12"/>
-              <w:rPr>
-                <w:rFonts w:ascii="Arial" w:eastAsia="Times New Roman" w:hAnsi="Arial" w:cs="Arial"/>
-                <w:color w:val="000000"/>
-                <w:lang w:val="en-US" w:eastAsia="en-US"/>
-              </w:rPr>
-            </w:pPr>
-            <w:r>
-              <w:rPr>
-                <w:rFonts w:ascii="Arial" w:eastAsia="Times New Roman" w:hAnsi="Arial" w:cs="Arial"/>
-                <w:color w:val="000000"/>
-                <w:lang w:val="en-US" w:eastAsia="en-US"/>
-              </w:rPr>
-              <w:t>Địa chỉ</w:t>
-            </w:r>
-          </w:p>
-        </w:tc>
-        <w:tc>
-          <w:tcPr>
-            <w:tcW w:w="0" w:type="auto"/>
-            <w:tcBorders>
-              <w:top w:val="single" w:sz="4" w:space="0" w:color="000000"/>
-              <w:left w:val="single" w:sz="4" w:space="0" w:color="000000"/>
-              <w:bottom w:val="single" w:sz="4" w:space="0" w:color="000000"/>
-              <w:right w:val="single" w:sz="4" w:space="0" w:color="000000"/>
-            </w:tcBorders>
-            <w:tcMar>
-              <w:top w:w="0" w:type="dxa"/>
-              <w:left w:w="115" w:type="dxa"/>
-              <w:bottom w:w="0" w:type="dxa"/>
-              <w:right w:w="115" w:type="dxa"/>
-            </w:tcMar>
-          </w:tcPr>
-          <w:p>
-            <w:pPr>
-              <w:spacing w:after="0" w:line="240" w:lineRule="auto"/>
-              <w:rPr>
-                <w:rFonts w:ascii="Arial" w:eastAsia="Times New Roman" w:hAnsi="Arial" w:cs="Arial"/>
-                <w:lang w:val="en-US" w:eastAsia="en-US"/>
-              </w:rPr>
-            </w:pPr>
-          </w:p>
-        </w:tc>
-        <w:tc>
-          <w:tcPr>
-            <w:tcW w:w="0" w:type="auto"/>
-            <w:tcBorders>
-              <w:top w:val="single" w:sz="4" w:space="0" w:color="000000"/>
-              <w:left w:val="single" w:sz="4" w:space="0" w:color="000000"/>
-              <w:bottom w:val="single" w:sz="4" w:space="0" w:color="000000"/>
-              <w:right w:val="single" w:sz="4" w:space="0" w:color="000000"/>
-            </w:tcBorders>
-            <w:tcMar>
-              <w:top w:w="0" w:type="dxa"/>
-              <w:left w:w="115" w:type="dxa"/>
-              <w:bottom w:w="0" w:type="dxa"/>
-              <w:right w:w="115" w:type="dxa"/>
-            </w:tcMar>
-          </w:tcPr>
-          <w:p>
-            <w:pPr>
-              <w:spacing w:before="120" w:line="240" w:lineRule="auto"/>
-              <w:ind w:firstLine="12"/>
-              <w:rPr>
-                <w:rFonts w:ascii="Arial" w:eastAsia="Times New Roman" w:hAnsi="Arial" w:cs="Arial"/>
-                <w:color w:val="000000"/>
-                <w:lang w:val="en-US" w:eastAsia="en-US"/>
-              </w:rPr>
-            </w:pPr>
-            <w:r>
-              <w:rPr>
-                <w:rFonts w:ascii="Arial" w:eastAsia="Times New Roman" w:hAnsi="Arial" w:cs="Arial"/>
-                <w:color w:val="000000"/>
-                <w:lang w:val="en-US" w:eastAsia="en-US"/>
-              </w:rPr>
-              <w:t>Có</w:t>
-            </w:r>
-          </w:p>
-        </w:tc>
-        <w:tc>
-          <w:tcPr>
-            <w:tcW w:w="0" w:type="auto"/>
-            <w:tcBorders>
-              <w:top w:val="single" w:sz="4" w:space="0" w:color="000000"/>
-              <w:left w:val="single" w:sz="4" w:space="0" w:color="000000"/>
-              <w:bottom w:val="single" w:sz="4" w:space="0" w:color="000000"/>
-              <w:right w:val="single" w:sz="4" w:space="0" w:color="000000"/>
-            </w:tcBorders>
-            <w:tcMar>
-              <w:top w:w="0" w:type="dxa"/>
-              <w:left w:w="115" w:type="dxa"/>
-              <w:bottom w:w="0" w:type="dxa"/>
-              <w:right w:w="115" w:type="dxa"/>
-            </w:tcMar>
-          </w:tcPr>
-          <w:p>
-            <w:pPr>
-              <w:spacing w:before="120" w:line="240" w:lineRule="auto"/>
-              <w:ind w:firstLine="12"/>
-              <w:rPr>
-                <w:rFonts w:ascii="Arial" w:eastAsia="Times New Roman" w:hAnsi="Arial" w:cs="Arial"/>
-                <w:color w:val="000000"/>
-                <w:lang w:val="en-US" w:eastAsia="en-US"/>
-              </w:rPr>
-            </w:pPr>
-          </w:p>
-        </w:tc>
-        <w:tc>
-          <w:tcPr>
-            <w:tcW w:w="0" w:type="auto"/>
-            <w:tcBorders>
-              <w:top w:val="single" w:sz="4" w:space="0" w:color="000000"/>
-              <w:left w:val="single" w:sz="4" w:space="0" w:color="000000"/>
-              <w:bottom w:val="single" w:sz="4" w:space="0" w:color="000000"/>
-              <w:right w:val="single" w:sz="4" w:space="0" w:color="000000"/>
-            </w:tcBorders>
-            <w:tcMar>
-              <w:top w:w="0" w:type="dxa"/>
-              <w:left w:w="115" w:type="dxa"/>
-              <w:bottom w:w="0" w:type="dxa"/>
-              <w:right w:w="115" w:type="dxa"/>
-            </w:tcMar>
-          </w:tcPr>
-          <w:p>
-            <w:pPr>
-              <w:spacing w:before="120" w:line="240" w:lineRule="auto"/>
-              <w:rPr>
-                <w:rFonts w:ascii="Arial" w:eastAsia="Times New Roman" w:hAnsi="Arial" w:cs="Arial"/>
-                <w:color w:val="000000"/>
-                <w:lang w:val="en-US" w:eastAsia="en-US"/>
-              </w:rPr>
-            </w:pPr>
-            <w:r>
-              <w:rPr>
-                <w:rFonts w:ascii="Arial" w:eastAsia="Times New Roman" w:hAnsi="Arial" w:cs="Arial"/>
-                <w:color w:val="000000"/>
-                <w:lang w:val="en-US" w:eastAsia="en-US"/>
-              </w:rPr>
-              <w:t>Số 95 Trần Khát Chân, Quận Hai Bà Trưng, Hà Nội</w:t>
-            </w:r>
-          </w:p>
-        </w:tc>
-      </w:tr>
-    </w:tbl>
-    <w:p>
-      <w:pPr>
-        <w:rPr>
-          <w:rFonts w:ascii="Arial" w:hAnsi="Arial" w:cs="Arial"/>
-        </w:rPr>
-      </w:pPr>
-    </w:p>
-    <w:p>
-      <w:pPr>
-        <w:rPr>
-          <w:rFonts w:ascii="Arial" w:hAnsi="Arial" w:cs="Arial"/>
-        </w:rPr>
-      </w:pPr>
-      <w:r>
-        <w:rPr>
-          <w:rFonts w:ascii="Arial" w:hAnsi="Arial" w:cs="Arial"/>
-        </w:rPr>
-        <w:br w:type="page"/>
-      </w:r>
-    </w:p>
-    <w:p>
-      <w:pPr>
-        <w:rPr>
-          <w:rFonts w:ascii="Arial" w:hAnsi="Arial" w:cs="Arial"/>
-        </w:rPr>
-      </w:pPr>
-    </w:p>
-    <w:tbl>
-      <w:tblPr>
-        <w:tblStyle w:val="TableGrid"/>
-        <w:tblW w:w="0" w:type="auto"/>
-        <w:tblLook w:val="04A0" w:firstRow="1" w:lastRow="0" w:firstColumn="1" w:lastColumn="0" w:noHBand="0" w:noVBand="1"/>
-      </w:tblPr>
-      <w:tblGrid>
-        <w:gridCol w:w="1615"/>
-        <w:gridCol w:w="1260"/>
-        <w:gridCol w:w="1620"/>
-        <w:gridCol w:w="4521"/>
-      </w:tblGrid>
-      <w:tr>
-        <w:tc>
-          <w:tcPr>
-            <w:tcW w:w="1615" w:type="dxa"/>
-            <w:shd w:val="clear" w:color="auto" w:fill="E7E6E6" w:themeFill="background2"/>
-          </w:tcPr>
-          <w:p>
-            <w:pPr>
-              <w:spacing w:before="120" w:after="200" w:line="360" w:lineRule="auto"/>
-              <w:rPr>
-                <w:rFonts w:ascii="Arial" w:hAnsi="Arial" w:cs="Arial"/>
-                <w:lang w:val="en-US"/>
-              </w:rPr>
-            </w:pPr>
-            <w:r>
-              <w:rPr>
-                <w:rFonts w:ascii="Arial" w:hAnsi="Arial" w:cs="Arial"/>
-                <w:lang w:val="en-US"/>
-              </w:rPr>
-              <w:t>Mã Use case</w:t>
-            </w:r>
-          </w:p>
-        </w:tc>
-        <w:tc>
-          <w:tcPr>
-            <w:tcW w:w="1260" w:type="dxa"/>
-            <w:shd w:val="clear" w:color="auto" w:fill="E7E6E6" w:themeFill="background2"/>
-          </w:tcPr>
-          <w:p>
-            <w:pPr>
-              <w:spacing w:before="120" w:after="200" w:line="360" w:lineRule="auto"/>
-              <w:rPr>
-                <w:rFonts w:ascii="Arial" w:hAnsi="Arial" w:cs="Arial"/>
-                <w:lang w:val="en-US"/>
-              </w:rPr>
-            </w:pPr>
-          </w:p>
-        </w:tc>
-        <w:tc>
-          <w:tcPr>
-            <w:tcW w:w="1620" w:type="dxa"/>
-            <w:shd w:val="clear" w:color="auto" w:fill="E7E6E6" w:themeFill="background2"/>
-          </w:tcPr>
-          <w:p>
-            <w:pPr>
-              <w:spacing w:before="120" w:after="200" w:line="360" w:lineRule="auto"/>
-              <w:rPr>
-                <w:rFonts w:ascii="Arial" w:hAnsi="Arial" w:cs="Arial"/>
-                <w:lang w:val="en-US"/>
-              </w:rPr>
-            </w:pPr>
-            <w:r>
-              <w:rPr>
-                <w:rFonts w:ascii="Arial" w:hAnsi="Arial" w:cs="Arial"/>
-                <w:lang w:val="en-US"/>
-              </w:rPr>
-              <w:t>Tên Use case</w:t>
-            </w:r>
-          </w:p>
-        </w:tc>
-        <w:tc>
-          <w:tcPr>
-            <w:tcW w:w="4521" w:type="dxa"/>
-            <w:shd w:val="clear" w:color="auto" w:fill="E7E6E6" w:themeFill="background2"/>
-          </w:tcPr>
-          <w:p>
-            <w:pPr>
-              <w:spacing w:before="120" w:after="200" w:line="360" w:lineRule="auto"/>
-              <w:rPr>
-                <w:rFonts w:ascii="Arial" w:hAnsi="Arial" w:cs="Arial"/>
-                <w:lang w:val="en-US"/>
-              </w:rPr>
-            </w:pPr>
-            <w:r>
-              <w:rPr>
-                <w:rFonts w:ascii="Arial" w:hAnsi="Arial" w:cs="Arial"/>
-                <w:lang w:val="en-US"/>
-              </w:rPr>
-              <w:t xml:space="preserve">Tìm kiếm </w:t>
-            </w:r>
-            <w:r>
-              <w:rPr>
-                <w:rFonts w:ascii="Arial" w:hAnsi="Arial" w:cs="Arial"/>
-                <w:lang w:val="en-US"/>
-              </w:rPr>
-              <w:t>đơn hàng</w:t>
-            </w:r>
-          </w:p>
-        </w:tc>
-      </w:tr>
-      <w:tr>
-        <w:tc>
-          <w:tcPr>
-            <w:tcW w:w="2875" w:type="dxa"/>
-            <w:gridSpan w:val="2"/>
-          </w:tcPr>
-          <w:p>
-            <w:pPr>
-              <w:spacing w:before="120" w:after="200" w:line="360" w:lineRule="auto"/>
-              <w:rPr>
-                <w:rFonts w:ascii="Arial" w:hAnsi="Arial" w:cs="Arial"/>
-                <w:lang w:val="en-US"/>
-              </w:rPr>
-            </w:pPr>
-            <w:r>
-              <w:rPr>
-                <w:rFonts w:ascii="Arial" w:hAnsi="Arial" w:cs="Arial"/>
-                <w:lang w:val="en-US"/>
-              </w:rPr>
-              <w:t>Tác nhân</w:t>
-            </w:r>
-          </w:p>
-        </w:tc>
-        <w:tc>
-          <w:tcPr>
-            <w:tcW w:w="6141" w:type="dxa"/>
-            <w:gridSpan w:val="2"/>
-          </w:tcPr>
-          <w:p>
-            <w:pPr>
-              <w:spacing w:before="120" w:after="200" w:line="360" w:lineRule="auto"/>
-              <w:rPr>
-                <w:rFonts w:ascii="Arial" w:hAnsi="Arial" w:cs="Arial"/>
-                <w:lang w:val="en-US"/>
-              </w:rPr>
-            </w:pPr>
-            <w:r>
-              <w:rPr>
-                <w:rFonts w:ascii="Arial" w:hAnsi="Arial" w:cs="Arial"/>
-                <w:lang w:val="en-US"/>
-              </w:rPr>
-              <w:t>Nhân viên</w:t>
-            </w:r>
-          </w:p>
-        </w:tc>
-      </w:tr>
-      <w:tr>
-        <w:tc>
-          <w:tcPr>
-            <w:tcW w:w="2875" w:type="dxa"/>
-            <w:gridSpan w:val="2"/>
-            <w:shd w:val="clear" w:color="auto" w:fill="E7E6E6" w:themeFill="background2"/>
-          </w:tcPr>
-          <w:p>
-            <w:pPr>
-              <w:spacing w:before="120" w:after="200" w:line="360" w:lineRule="auto"/>
-              <w:rPr>
-                <w:rFonts w:ascii="Arial" w:hAnsi="Arial" w:cs="Arial"/>
-                <w:lang w:val="en-US"/>
-              </w:rPr>
-            </w:pPr>
-            <w:r>
-              <w:rPr>
-                <w:rFonts w:ascii="Arial" w:hAnsi="Arial" w:cs="Arial"/>
-                <w:lang w:val="en-US"/>
-              </w:rPr>
-              <w:t xml:space="preserve">Mục đích </w:t>
-            </w:r>
-            <w:r>
-              <w:rPr>
-                <w:rFonts w:ascii="Arial" w:hAnsi="Arial" w:cs="Arial"/>
-                <w:lang w:val="en-US"/>
-              </w:rPr>
-              <w:t>Use case</w:t>
-            </w:r>
-          </w:p>
-        </w:tc>
-        <w:tc>
-          <w:tcPr>
-            <w:tcW w:w="6141" w:type="dxa"/>
-            <w:gridSpan w:val="2"/>
-            <w:shd w:val="clear" w:color="auto" w:fill="E7E6E6" w:themeFill="background2"/>
-          </w:tcPr>
-          <w:p>
-            <w:pPr>
-              <w:spacing w:before="120" w:after="200" w:line="360" w:lineRule="auto"/>
-              <w:rPr>
-                <w:rFonts w:ascii="Arial" w:hAnsi="Arial" w:cs="Arial"/>
-                <w:lang w:val="en-US"/>
-              </w:rPr>
-            </w:pPr>
-            <w:r>
-              <w:rPr>
-                <w:rFonts w:ascii="Arial" w:hAnsi="Arial" w:cs="Arial"/>
-                <w:lang w:val="en-US"/>
-              </w:rPr>
-              <w:t xml:space="preserve">Tìm kiếm </w:t>
-            </w:r>
-            <w:r>
-              <w:rPr>
-                <w:rFonts w:ascii="Arial" w:hAnsi="Arial" w:cs="Arial"/>
-                <w:lang w:val="en-US"/>
-              </w:rPr>
-              <w:t>đơn hàng</w:t>
-            </w:r>
-            <w:r>
-              <w:rPr>
-                <w:rFonts w:ascii="Arial" w:hAnsi="Arial" w:cs="Arial"/>
-                <w:lang w:val="en-US"/>
-              </w:rPr>
-              <w:t xml:space="preserve"> bán hàng</w:t>
-            </w:r>
-          </w:p>
-        </w:tc>
-      </w:tr>
-      <w:tr>
-        <w:tc>
-          <w:tcPr>
-            <w:tcW w:w="2875" w:type="dxa"/>
-            <w:gridSpan w:val="2"/>
-          </w:tcPr>
-          <w:p>
-            <w:pPr>
-              <w:spacing w:before="120" w:after="200" w:line="360" w:lineRule="auto"/>
-              <w:rPr>
-                <w:rFonts w:ascii="Arial" w:hAnsi="Arial" w:cs="Arial"/>
-                <w:lang w:val="en-US"/>
-              </w:rPr>
-            </w:pPr>
-            <w:r>
-              <w:rPr>
-                <w:rFonts w:ascii="Arial" w:hAnsi="Arial" w:cs="Arial"/>
-                <w:lang w:val="en-US"/>
-              </w:rPr>
-              <w:t>Sự kiện kích hoạt</w:t>
-            </w:r>
-          </w:p>
-        </w:tc>
-        <w:tc>
-          <w:tcPr>
-            <w:tcW w:w="6141" w:type="dxa"/>
-            <w:gridSpan w:val="2"/>
-          </w:tcPr>
-          <w:p>
-            <w:pPr>
-              <w:spacing w:before="120" w:after="200" w:line="360" w:lineRule="auto"/>
-              <w:rPr>
-                <w:rFonts w:ascii="Arial" w:hAnsi="Arial" w:cs="Arial"/>
-                <w:lang w:val="en-US"/>
-              </w:rPr>
-            </w:pPr>
-            <w:r>
-              <w:rPr>
-                <w:rFonts w:ascii="Arial" w:hAnsi="Arial" w:cs="Arial"/>
-                <w:lang w:val="en-US"/>
-              </w:rPr>
-              <w:t xml:space="preserve">Nhân viên chọn chức năng tìm kiếm </w:t>
-            </w:r>
-            <w:r>
-              <w:rPr>
-                <w:rFonts w:ascii="Arial" w:hAnsi="Arial" w:cs="Arial"/>
-                <w:lang w:val="en-US"/>
-              </w:rPr>
-              <w:t>đơn hàng</w:t>
-            </w:r>
-          </w:p>
-        </w:tc>
-      </w:tr>
-      <w:tr>
-        <w:tc>
-          <w:tcPr>
-            <w:tcW w:w="2875" w:type="dxa"/>
-            <w:gridSpan w:val="2"/>
-            <w:shd w:val="clear" w:color="auto" w:fill="E7E6E6" w:themeFill="background2"/>
-          </w:tcPr>
-          <w:p>
-            <w:pPr>
-              <w:spacing w:before="120" w:after="200" w:line="360" w:lineRule="auto"/>
-              <w:rPr>
-                <w:rFonts w:ascii="Arial" w:hAnsi="Arial" w:cs="Arial"/>
-                <w:lang w:val="en-US"/>
-              </w:rPr>
-            </w:pPr>
-            <w:r>
-              <w:rPr>
-                <w:rFonts w:ascii="Arial" w:hAnsi="Arial" w:cs="Arial"/>
-                <w:lang w:val="en-US"/>
-              </w:rPr>
-              <w:t>Tiền điều kiện</w:t>
-            </w:r>
-          </w:p>
-        </w:tc>
-        <w:tc>
-          <w:tcPr>
-            <w:tcW w:w="6141" w:type="dxa"/>
-            <w:gridSpan w:val="2"/>
-            <w:shd w:val="clear" w:color="auto" w:fill="E7E6E6" w:themeFill="background2"/>
-          </w:tcPr>
-          <w:p>
-            <w:pPr>
-              <w:spacing w:before="120" w:after="200" w:line="360" w:lineRule="auto"/>
-              <w:rPr>
-                <w:rFonts w:ascii="Arial" w:hAnsi="Arial" w:cs="Arial"/>
-                <w:lang w:val="en-US"/>
-              </w:rPr>
-            </w:pPr>
-            <w:r>
-              <w:rPr>
-                <w:rFonts w:ascii="Arial" w:hAnsi="Arial" w:cs="Arial"/>
-                <w:lang w:val="en-US"/>
-              </w:rPr>
-              <w:t>Đã đăng nhập với vai trò nhân viên</w:t>
-            </w:r>
-          </w:p>
-        </w:tc>
-      </w:tr>
-      <w:tr>
-        <w:tc>
-          <w:tcPr>
-            <w:tcW w:w="2875" w:type="dxa"/>
-            <w:gridSpan w:val="2"/>
-          </w:tcPr>
-          <w:p>
-            <w:pPr>
-              <w:spacing w:before="120" w:after="200" w:line="360" w:lineRule="auto"/>
-              <w:rPr>
-                <w:rFonts w:ascii="Arial" w:hAnsi="Arial" w:cs="Arial"/>
-              </w:rPr>
-            </w:pPr>
-            <w:r>
-              <w:rPr>
-                <w:rFonts w:ascii="Arial" w:hAnsi="Arial" w:cs="Arial"/>
-              </w:rPr>
-              <w:t>Luồng sự kiện chính (Thành công)</w:t>
-            </w:r>
-          </w:p>
-        </w:tc>
-        <w:tc>
-          <w:tcPr>
-            <w:tcW w:w="6141" w:type="dxa"/>
-            <w:gridSpan w:val="2"/>
-          </w:tcPr>
-          <w:tbl>
-            <w:tblPr>
-              <w:tblStyle w:val="TableGrid"/>
-              <w:tblW w:w="0" w:type="auto"/>
-              <w:tblLook w:val="04A0" w:firstRow="1" w:lastRow="0" w:firstColumn="1" w:lastColumn="0" w:noHBand="0" w:noVBand="1"/>
-            </w:tblPr>
-            <w:tblGrid>
-              <w:gridCol w:w="1971"/>
-              <w:gridCol w:w="1972"/>
-              <w:gridCol w:w="1972"/>
-            </w:tblGrid>
-            <w:tr>
-              <w:tc>
-                <w:tcPr>
-                  <w:tcW w:w="1971" w:type="dxa"/>
-                  <w:shd w:val="clear" w:color="auto" w:fill="DEEAF6" w:themeFill="accent5" w:themeFillTint="33"/>
-                </w:tcPr>
-                <w:p>
-                  <w:pPr>
-                    <w:spacing w:before="120" w:after="200" w:line="360" w:lineRule="auto"/>
-                    <w:rPr>
-                      <w:rFonts w:ascii="Arial" w:hAnsi="Arial" w:cs="Arial"/>
-                      <w:lang w:val="en-US"/>
-                    </w:rPr>
-                  </w:pPr>
-                  <w:r>
-                    <w:rPr>
-                      <w:rFonts w:ascii="Arial" w:hAnsi="Arial" w:cs="Arial"/>
-                      <w:lang w:val="en-US"/>
-                    </w:rPr>
-                    <w:t>STT</w:t>
-                  </w:r>
-                </w:p>
-              </w:tc>
-              <w:tc>
-                <w:tcPr>
-                  <w:tcW w:w="1972" w:type="dxa"/>
-                  <w:shd w:val="clear" w:color="auto" w:fill="DEEAF6" w:themeFill="accent5" w:themeFillTint="33"/>
-                </w:tcPr>
-                <w:p>
-                  <w:pPr>
-                    <w:spacing w:before="120" w:after="200" w:line="360" w:lineRule="auto"/>
-                    <w:rPr>
-                      <w:rFonts w:ascii="Arial" w:hAnsi="Arial" w:cs="Arial"/>
-                      <w:lang w:val="en-US"/>
-                    </w:rPr>
-                  </w:pPr>
-                  <w:r>
-                    <w:rPr>
-                      <w:rFonts w:ascii="Arial" w:hAnsi="Arial" w:cs="Arial"/>
-                      <w:lang w:val="en-US"/>
-                    </w:rPr>
-                    <w:t>Thực hiện bởi</w:t>
-                  </w:r>
-                </w:p>
-              </w:tc>
-              <w:tc>
-                <w:tcPr>
-                  <w:tcW w:w="1972" w:type="dxa"/>
-                  <w:shd w:val="clear" w:color="auto" w:fill="DEEAF6" w:themeFill="accent5" w:themeFillTint="33"/>
-                </w:tcPr>
-                <w:p>
-                  <w:pPr>
-                    <w:spacing w:before="120" w:after="200" w:line="360" w:lineRule="auto"/>
-                    <w:rPr>
-                      <w:rFonts w:ascii="Arial" w:hAnsi="Arial" w:cs="Arial"/>
-                      <w:lang w:val="en-US"/>
-                    </w:rPr>
-                  </w:pPr>
-                  <w:r>
-                    <w:rPr>
-                      <w:rFonts w:ascii="Arial" w:hAnsi="Arial" w:cs="Arial"/>
-                      <w:lang w:val="en-US"/>
-                    </w:rPr>
-                    <w:t>Hành động</w:t>
-                  </w:r>
-                </w:p>
-              </w:tc>
-            </w:tr>
-            <w:tr>
-              <w:tc>
-                <w:tcPr>
-                  <w:tcW w:w="1971" w:type="dxa"/>
-                </w:tcPr>
-                <w:p>
-                  <w:pPr>
-                    <w:spacing w:before="120" w:after="200" w:line="360" w:lineRule="auto"/>
-                    <w:rPr>
-                      <w:rFonts w:ascii="Arial" w:hAnsi="Arial" w:cs="Arial"/>
-                      <w:lang w:val="en-US"/>
-                    </w:rPr>
-                  </w:pPr>
-                  <w:r>
-                    <w:rPr>
-                      <w:rFonts w:ascii="Arial" w:hAnsi="Arial" w:cs="Arial"/>
-                      <w:lang w:val="en-US"/>
-                    </w:rPr>
-                    <w:t>1</w:t>
-                  </w:r>
-                </w:p>
-              </w:tc>
-              <w:tc>
-                <w:tcPr>
-                  <w:tcW w:w="1972" w:type="dxa"/>
-                </w:tcPr>
-                <w:p>
-                  <w:pPr>
-                    <w:spacing w:before="120" w:after="200" w:line="360" w:lineRule="auto"/>
-                    <w:rPr>
-                      <w:rFonts w:ascii="Arial" w:hAnsi="Arial" w:cs="Arial"/>
-                    </w:rPr>
-                  </w:pPr>
-                  <w:r>
-                    <w:rPr>
-                      <w:rFonts w:ascii="Arial" w:hAnsi="Arial" w:cs="Arial"/>
-                      <w:lang w:val="en-US"/>
-                    </w:rPr>
-                    <w:t>Nhân viên</w:t>
-                  </w:r>
-                </w:p>
-              </w:tc>
-              <w:tc>
-                <w:tcPr>
-                  <w:tcW w:w="1972" w:type="dxa"/>
-                </w:tcPr>
-                <w:p>
-                  <w:pPr>
-                    <w:spacing w:before="120" w:after="200" w:line="360" w:lineRule="auto"/>
-                    <w:rPr>
-                      <w:rFonts w:ascii="Arial" w:hAnsi="Arial" w:cs="Arial"/>
-                      <w:lang w:val="en-US"/>
-                    </w:rPr>
-                  </w:pPr>
-                  <w:r>
-                    <w:rPr>
-                      <w:rFonts w:ascii="Arial" w:hAnsi="Arial" w:cs="Arial"/>
-                      <w:lang w:val="en-US"/>
-                    </w:rPr>
-                    <w:t xml:space="preserve">Nhấn vào chức năng tìm kiếm </w:t>
-                  </w:r>
-                  <w:r>
-                    <w:rPr>
-                      <w:rFonts w:ascii="Arial" w:hAnsi="Arial" w:cs="Arial"/>
-                      <w:lang w:val="en-US"/>
-                    </w:rPr>
-                    <w:t>đơn hàng</w:t>
-                  </w:r>
-                  <w:r>
-                    <w:rPr>
-                      <w:rFonts w:ascii="Arial" w:hAnsi="Arial" w:cs="Arial"/>
-                      <w:lang w:val="en-US"/>
-                    </w:rPr>
-                    <w:t xml:space="preserve"> trên giao diện</w:t>
-                  </w:r>
-                  <w:r>
-                    <w:rPr>
-                      <w:rFonts w:ascii="Arial" w:hAnsi="Arial" w:cs="Arial"/>
-                      <w:lang w:val="en-US"/>
-                    </w:rPr>
-                    <w:t xml:space="preserve"> quản lý </w:t>
-                  </w:r>
-                  <w:r>
-                    <w:rPr>
-                      <w:rFonts w:ascii="Arial" w:hAnsi="Arial" w:cs="Arial"/>
-                      <w:lang w:val="en-US"/>
-                    </w:rPr>
-                    <w:t>đơn hàng</w:t>
-                  </w:r>
-                </w:p>
-              </w:tc>
-            </w:tr>
-            <w:tr>
-              <w:tc>
-                <w:tcPr>
-                  <w:tcW w:w="1971" w:type="dxa"/>
-                </w:tcPr>
-                <w:p>
-                  <w:pPr>
-                    <w:spacing w:before="120" w:after="200" w:line="360" w:lineRule="auto"/>
-                    <w:rPr>
-                      <w:rFonts w:ascii="Arial" w:hAnsi="Arial" w:cs="Arial"/>
-                      <w:lang w:val="en-US"/>
-                    </w:rPr>
-                  </w:pPr>
-                  <w:r>
-                    <w:rPr>
-                      <w:rFonts w:ascii="Arial" w:hAnsi="Arial" w:cs="Arial"/>
-                      <w:lang w:val="en-US"/>
-                    </w:rPr>
-                    <w:t>2</w:t>
-                  </w:r>
-                </w:p>
-              </w:tc>
-              <w:tc>
-                <w:tcPr>
-                  <w:tcW w:w="1972" w:type="dxa"/>
-                </w:tcPr>
-                <w:p>
-                  <w:pPr>
-                    <w:spacing w:before="120" w:after="200" w:line="360" w:lineRule="auto"/>
-                    <w:rPr>
-                      <w:rFonts w:ascii="Arial" w:hAnsi="Arial" w:cs="Arial"/>
-                      <w:lang w:val="en-US"/>
-                    </w:rPr>
-                  </w:pPr>
-                  <w:r>
-                    <w:rPr>
-                      <w:rFonts w:ascii="Arial" w:hAnsi="Arial" w:cs="Arial"/>
-                      <w:lang w:val="en-US"/>
-                    </w:rPr>
-                    <w:t>Hệ thống</w:t>
-                  </w:r>
-                </w:p>
-              </w:tc>
-              <w:tc>
-                <w:tcPr>
-                  <w:tcW w:w="1972" w:type="dxa"/>
-                </w:tcPr>
-                <w:p>
-                  <w:pPr>
-                    <w:spacing w:before="120" w:after="200" w:line="360" w:lineRule="auto"/>
-                    <w:rPr>
-                      <w:rFonts w:ascii="Arial" w:hAnsi="Arial" w:cs="Arial"/>
-                      <w:lang w:val="en-US"/>
-                    </w:rPr>
-                  </w:pPr>
-                  <w:r>
-                    <w:rPr>
-                      <w:rFonts w:ascii="Arial" w:hAnsi="Arial" w:cs="Arial"/>
-                      <w:lang w:val="en-US"/>
-                    </w:rPr>
-                    <w:t>H</w:t>
-                  </w:r>
-                  <w:r>
-                    <w:rPr>
-                      <w:rFonts w:ascii="Arial" w:hAnsi="Arial" w:cs="Arial"/>
-                      <w:lang w:val="en-US"/>
-                    </w:rPr>
-                    <w:t xml:space="preserve">iển </w:t>
-                  </w:r>
-                  <w:r>
-                    <w:rPr>
-                      <w:rFonts w:ascii="Arial" w:hAnsi="Arial" w:cs="Arial"/>
-                      <w:lang w:val="en-US"/>
-                    </w:rPr>
-                    <w:t xml:space="preserve">thị giao diện cho phép nhân viên tìm kiếm </w:t>
-                  </w:r>
-                  <w:r>
-                    <w:rPr>
-                      <w:rFonts w:ascii="Arial" w:hAnsi="Arial" w:cs="Arial"/>
-                      <w:lang w:val="en-US"/>
-                    </w:rPr>
-                    <w:t>đơn hàng</w:t>
-                  </w:r>
-                  <w:r>
-                    <w:rPr>
-                      <w:rFonts w:ascii="Arial" w:hAnsi="Arial" w:cs="Arial"/>
-                      <w:lang w:val="en-US"/>
-                    </w:rPr>
-                    <w:t xml:space="preserve"> theo các trường thông tin trong </w:t>
-                  </w:r>
-                  <w:r>
-                    <w:rPr>
-                      <w:rFonts w:ascii="Arial" w:hAnsi="Arial" w:cs="Arial"/>
-                      <w:lang w:val="en-US"/>
-                    </w:rPr>
-                    <w:t>đơn hàng</w:t>
-                  </w:r>
-                </w:p>
-              </w:tc>
-            </w:tr>
-            <w:tr>
-              <w:tc>
-                <w:tcPr>
-                  <w:tcW w:w="1971" w:type="dxa"/>
-                </w:tcPr>
-                <w:p>
-                  <w:pPr>
-                    <w:spacing w:before="120" w:after="200" w:line="360" w:lineRule="auto"/>
-                    <w:rPr>
-                      <w:rFonts w:ascii="Arial" w:hAnsi="Arial" w:cs="Arial"/>
-                      <w:lang w:val="en-US"/>
-                    </w:rPr>
-                  </w:pPr>
-                  <w:r>
-                    <w:rPr>
-                      <w:rFonts w:ascii="Arial" w:hAnsi="Arial" w:cs="Arial"/>
-                      <w:lang w:val="en-US"/>
-                    </w:rPr>
-                    <w:t>3</w:t>
-                  </w:r>
-                </w:p>
-              </w:tc>
-              <w:tc>
-                <w:tcPr>
-                  <w:tcW w:w="1972" w:type="dxa"/>
-                </w:tcPr>
-                <w:p>
-                  <w:pPr>
-                    <w:spacing w:before="120" w:after="200" w:line="360" w:lineRule="auto"/>
-                    <w:rPr>
-                      <w:rFonts w:ascii="Arial" w:hAnsi="Arial" w:cs="Arial"/>
-                      <w:lang w:val="en-US"/>
-                    </w:rPr>
-                  </w:pPr>
-                  <w:r>
-                    <w:rPr>
-                      <w:rFonts w:ascii="Arial" w:hAnsi="Arial" w:cs="Arial"/>
-                      <w:lang w:val="en-US"/>
-                    </w:rPr>
-                    <w:t>Nhân viên</w:t>
-                  </w:r>
-                </w:p>
-              </w:tc>
-              <w:tc>
-                <w:tcPr>
-                  <w:tcW w:w="1972" w:type="dxa"/>
-                </w:tcPr>
-                <w:p>
-                  <w:pPr>
-                    <w:spacing w:before="120" w:after="200" w:line="360" w:lineRule="auto"/>
-                    <w:rPr>
-                      <w:rFonts w:ascii="Arial" w:hAnsi="Arial" w:cs="Arial"/>
-                      <w:lang w:val="en-US"/>
-                    </w:rPr>
-                  </w:pPr>
-                  <w:r>
-                    <w:rPr>
-                      <w:rFonts w:ascii="Arial" w:hAnsi="Arial" w:cs="Arial"/>
-                      <w:lang w:val="en-US"/>
-                    </w:rPr>
-                    <w:t xml:space="preserve">Nhập các trường thông tin cần thiết của </w:t>
-                  </w:r>
-                  <w:r>
-                    <w:rPr>
-                      <w:rFonts w:ascii="Arial" w:hAnsi="Arial" w:cs="Arial"/>
-                      <w:lang w:val="en-US"/>
-                    </w:rPr>
-                    <w:t>đơn hàng</w:t>
-                  </w:r>
-                  <w:r>
-                    <w:rPr>
-                      <w:rFonts w:ascii="Arial" w:hAnsi="Arial" w:cs="Arial"/>
-                      <w:lang w:val="en-US"/>
-                    </w:rPr>
-                    <w:t xml:space="preserve"> và nhấp nút tìm kiếm</w:t>
-                  </w:r>
-                </w:p>
-              </w:tc>
-            </w:tr>
-            <w:tr>
-              <w:tc>
-                <w:tcPr>
-                  <w:tcW w:w="1971" w:type="dxa"/>
-                </w:tcPr>
-                <w:p>
-                  <w:pPr>
-                    <w:spacing w:before="120" w:after="200" w:line="360" w:lineRule="auto"/>
-                    <w:rPr>
-                      <w:rFonts w:ascii="Arial" w:hAnsi="Arial" w:cs="Arial"/>
-                      <w:lang w:val="en-US"/>
-                    </w:rPr>
-                  </w:pPr>
-                  <w:r>
-                    <w:rPr>
-                      <w:rFonts w:ascii="Arial" w:hAnsi="Arial" w:cs="Arial"/>
-                      <w:lang w:val="en-US"/>
-                    </w:rPr>
-                    <w:t>4</w:t>
-                  </w:r>
-                </w:p>
-              </w:tc>
-              <w:tc>
-                <w:tcPr>
-                  <w:tcW w:w="1972" w:type="dxa"/>
-                </w:tcPr>
-                <w:p>
-                  <w:pPr>
-                    <w:spacing w:before="120" w:after="200" w:line="360" w:lineRule="auto"/>
-                    <w:rPr>
-                      <w:rFonts w:ascii="Arial" w:hAnsi="Arial" w:cs="Arial"/>
-                      <w:lang w:val="en-US"/>
-                    </w:rPr>
-                  </w:pPr>
-                  <w:r>
-                    <w:rPr>
-                      <w:rFonts w:ascii="Arial" w:hAnsi="Arial" w:cs="Arial"/>
-                      <w:lang w:val="en-US"/>
-                    </w:rPr>
-                    <w:t>Hệ thống</w:t>
-                  </w:r>
-                </w:p>
-              </w:tc>
-              <w:tc>
-                <w:tcPr>
-                  <w:tcW w:w="1972" w:type="dxa"/>
-                </w:tcPr>
-                <w:p>
-                  <w:pPr>
-                    <w:spacing w:before="120" w:after="200" w:line="360" w:lineRule="auto"/>
-                    <w:rPr>
-                      <w:rFonts w:ascii="Arial" w:hAnsi="Arial" w:cs="Arial"/>
-                      <w:lang w:val="en-US"/>
-                    </w:rPr>
-                  </w:pPr>
-                  <w:r>
-                    <w:rPr>
-                      <w:rFonts w:ascii="Arial" w:hAnsi="Arial" w:cs="Arial"/>
-                      <w:lang w:val="en-US"/>
-                    </w:rPr>
-                    <w:t xml:space="preserve">Hiển thị danh sách các </w:t>
-                  </w:r>
-                  <w:r>
-                    <w:rPr>
-                      <w:rFonts w:ascii="Arial" w:hAnsi="Arial" w:cs="Arial"/>
-                      <w:lang w:val="en-US"/>
-                    </w:rPr>
-                    <w:t>đơn hàng</w:t>
-                  </w:r>
-                  <w:r>
-                    <w:rPr>
-                      <w:rFonts w:ascii="Arial" w:hAnsi="Arial" w:cs="Arial"/>
-                      <w:lang w:val="en-US"/>
-                    </w:rPr>
-                    <w:t xml:space="preserve"> phù hợp với các trường thông </w:t>
-                  </w:r>
-                  <w:r>
-                    <w:rPr>
-                      <w:rFonts w:ascii="Arial" w:hAnsi="Arial" w:cs="Arial"/>
-                      <w:lang w:val="en-US"/>
-                    </w:rPr>
-                    <w:lastRenderedPageBreak/>
-                    <w:t>tin mà nhân viên đã nhập</w:t>
+                    <w:t xml:space="preserve"> phù hợp với các trường thông tin mà nhân viên đã nhập</w:t>
                   </w:r>
                 </w:p>
               </w:tc>
@@ -6153,6 +2951,7 @@
                 <w:rFonts w:ascii="Arial" w:hAnsi="Arial" w:cs="Arial"/>
                 <w:lang w:val="en-US"/>
               </w:rPr>
+              <w:lastRenderedPageBreak/>
               <w:t>Tác nhân</w:t>
             </w:r>
           </w:p>
@@ -6955,15 +3754,7 @@
                       <w:rFonts w:ascii="Arial" w:hAnsi="Arial" w:cs="Arial"/>
                       <w:lang w:val="en-US"/>
                     </w:rPr>
-                    <w:t xml:space="preserve"> phù </w:t>
-                  </w:r>
-                  <w:r>
-                    <w:rPr>
-                      <w:rFonts w:ascii="Arial" w:hAnsi="Arial" w:cs="Arial"/>
-                      <w:lang w:val="en-US"/>
-                    </w:rPr>
-                    <w:lastRenderedPageBreak/>
-                    <w:t>hợp với bộ lọc nhân viên đã chọn</w:t>
+                    <w:t xml:space="preserve"> phù hợp với bộ lọc nhân viên đã chọn</w:t>
                   </w:r>
                 </w:p>
               </w:tc>
@@ -12438,12 +9229,6 @@
 </file>
 
 <file path=customXml/item2.xml><?xml version="1.0" encoding="utf-8"?>
-<p:properties xmlns:p="http://schemas.microsoft.com/office/2006/metadata/properties" xmlns:xsi="http://www.w3.org/2001/XMLSchema-instance" xmlns:pc="http://schemas.microsoft.com/office/infopath/2007/PartnerControls">
-  <documentManagement/>
-</p:properties>
-</file>
-
-<file path=customXml/item3.xml><?xml version="1.0" encoding="utf-8"?>
 <ct:contentTypeSchema xmlns:ct="http://schemas.microsoft.com/office/2006/metadata/contentType" xmlns:ma="http://schemas.microsoft.com/office/2006/metadata/properties/metaAttributes" ct:_="" ma:_="" ma:contentTypeName="Document" ma:contentTypeID="0x0101001702DDB1602E1F418973D7514106350D" ma:contentTypeVersion="8" ma:contentTypeDescription="Create a new document." ma:contentTypeScope="" ma:versionID="8bcb66bfee15be700bd406ccba5024dc">
   <xsd:schema xmlns:xsd="http://www.w3.org/2001/XMLSchema" xmlns:xs="http://www.w3.org/2001/XMLSchema" xmlns:p="http://schemas.microsoft.com/office/2006/metadata/properties" xmlns:ns2="7b943c93-b938-48de-825e-fb1653b6f1c7" targetNamespace="http://schemas.microsoft.com/office/2006/metadata/properties" ma:root="true" ma:fieldsID="a21cab803ce28eef3f694d7a6645ff18" ns2:_="">
     <xsd:import namespace="7b943c93-b938-48de-825e-fb1653b6f1c7"/>
@@ -12613,6 +9398,12 @@
 </ct:contentTypeSchema>
 </file>
 
+<file path=customXml/item3.xml><?xml version="1.0" encoding="utf-8"?>
+<p:properties xmlns:p="http://schemas.microsoft.com/office/2006/metadata/properties" xmlns:xsi="http://www.w3.org/2001/XMLSchema-instance" xmlns:pc="http://schemas.microsoft.com/office/infopath/2007/PartnerControls">
+  <documentManagement/>
+</p:properties>
+</file>
+
 <file path=customXml/itemProps1.xml><?xml version="1.0" encoding="utf-8"?>
 <ds:datastoreItem xmlns:ds="http://schemas.openxmlformats.org/officeDocument/2006/customXml" ds:itemID="{BD2D39EB-60EF-4F54-9911-8BB44A83757B}">
   <ds:schemaRefs>
@@ -12622,15 +9413,6 @@
 </file>
 
 <file path=customXml/itemProps2.xml><?xml version="1.0" encoding="utf-8"?>
-<ds:datastoreItem xmlns:ds="http://schemas.openxmlformats.org/officeDocument/2006/customXml" ds:itemID="{B79CCD78-65B7-4C2A-8969-A3A5AFD26321}">
-  <ds:schemaRefs>
-    <ds:schemaRef ds:uri="http://schemas.microsoft.com/office/2006/metadata/properties"/>
-    <ds:schemaRef ds:uri="http://schemas.microsoft.com/office/infopath/2007/PartnerControls"/>
-  </ds:schemaRefs>
-</ds:datastoreItem>
-</file>
-
-<file path=customXml/itemProps3.xml><?xml version="1.0" encoding="utf-8"?>
 <ds:datastoreItem xmlns:ds="http://schemas.openxmlformats.org/officeDocument/2006/customXml" ds:itemID="{5BB9F6E3-5777-4594-AFD3-5517553F777F}">
   <ds:schemaRefs>
     <ds:schemaRef ds:uri="http://schemas.microsoft.com/office/2006/metadata/contentType"/>
@@ -12646,4 +9428,13 @@
     <ds:schemaRef ds:uri="http://schemas.microsoft.com/internal/obd"/>
   </ds:schemaRefs>
 </ds:datastoreItem>
+</file>
+
+<file path=customXml/itemProps3.xml><?xml version="1.0" encoding="utf-8"?>
+<ds:datastoreItem xmlns:ds="http://schemas.openxmlformats.org/officeDocument/2006/customXml" ds:itemID="{B79CCD78-65B7-4C2A-8969-A3A5AFD26321}">
+  <ds:schemaRefs>
+    <ds:schemaRef ds:uri="http://schemas.microsoft.com/office/2006/metadata/properties"/>
+    <ds:schemaRef ds:uri="http://schemas.microsoft.com/office/infopath/2007/PartnerControls"/>
+  </ds:schemaRefs>
+</ds:datastoreItem>
 </file>
</xml_diff>